<commit_message>
Service level requests #12
</commit_message>
<xml_diff>
--- a/Files/Yaki USecases.docx
+++ b/Files/Yaki USecases.docx
@@ -4233,7 +4233,7 @@
     <w:p>
       <w:pPr>
         <w:rPr>
-          <w:rFonts w:ascii="David" w:hAnsi="David" w:cs="David" w:hint="cs"/>
+          <w:rFonts w:ascii="David" w:hAnsi="David" w:cs="David"/>
           <w:sz w:val="24"/>
           <w:szCs w:val="24"/>
           <w:rtl/>
@@ -4263,7 +4263,7 @@
     <w:p>
       <w:pPr>
         <w:rPr>
-          <w:rFonts w:ascii="David" w:hAnsi="David" w:cs="David" w:hint="cs"/>
+          <w:rFonts w:ascii="David" w:hAnsi="David" w:cs="David"/>
           <w:sz w:val="24"/>
           <w:szCs w:val="24"/>
           <w:rtl/>
@@ -5381,7 +5381,7 @@
     <w:p>
       <w:pPr>
         <w:rPr>
-          <w:rFonts w:ascii="David" w:hAnsi="David" w:cs="David" w:hint="cs"/>
+          <w:rFonts w:ascii="David" w:hAnsi="David" w:cs="David"/>
           <w:sz w:val="24"/>
           <w:szCs w:val="24"/>
           <w:rtl/>
@@ -5471,7 +5471,7 @@
     <w:p>
       <w:pPr>
         <w:rPr>
-          <w:rFonts w:ascii="David" w:hAnsi="David" w:cs="David" w:hint="cs"/>
+          <w:rFonts w:ascii="David" w:hAnsi="David" w:cs="David"/>
           <w:sz w:val="24"/>
           <w:szCs w:val="24"/>
           <w:rtl/>
@@ -6650,20 +6650,7 @@
           <w:u w:val="single"/>
           <w:rtl/>
         </w:rPr>
-        <w:t>קבלת מידע על היסטוריית רכישות בחנות</w:t>
-      </w:r>
-      <w:r>
-        <w:rPr>
-          <w:rFonts w:ascii="David" w:hAnsi="David" w:cs="David"/>
-          <w:b/>
-          <w:bCs/>
-          <w:color w:val="ED7D31" w:themeColor="accent2"/>
-          <w:sz w:val="24"/>
-          <w:szCs w:val="24"/>
-          <w:u w:val="single"/>
-          <w:rtl/>
-        </w:rPr>
-        <w:t xml:space="preserve"> </w:t>
+        <w:t xml:space="preserve">קבלת מידע על היסטוריית רכישות בחנות </w:t>
       </w:r>
     </w:p>
     <w:p>
@@ -8030,17 +8017,7 @@
           <w:u w:val="single"/>
           <w:rtl/>
         </w:rPr>
-        <w:t>מדדים</w:t>
-      </w:r>
-      <w:r>
-        <w:rPr>
-          <w:rFonts w:ascii="David" w:hAnsi="David" w:cs="David" w:hint="cs"/>
-          <w:sz w:val="24"/>
-          <w:szCs w:val="24"/>
-          <w:u w:val="single"/>
-          <w:rtl/>
-        </w:rPr>
-        <w:t>:</w:t>
+        <w:t>מדדים:</w:t>
       </w:r>
     </w:p>
     <w:p>
@@ -8086,17 +8063,7 @@
           <w:u w:val="single"/>
           <w:rtl/>
         </w:rPr>
-        <w:t>הסכם</w:t>
-      </w:r>
-      <w:r>
-        <w:rPr>
-          <w:rFonts w:ascii="David" w:hAnsi="David" w:cs="David" w:hint="cs"/>
-          <w:sz w:val="24"/>
-          <w:szCs w:val="24"/>
-          <w:u w:val="single"/>
-          <w:rtl/>
-        </w:rPr>
-        <w:t>:</w:t>
+        <w:t>הסכם:</w:t>
       </w:r>
     </w:p>
     <w:p>
@@ -8168,16 +8135,6 @@
     </w:p>
     <w:p>
       <w:pPr>
-        <w:spacing w:line="254" w:lineRule="auto"/>
-        <w:rPr>
-          <w:rFonts w:ascii="David" w:hAnsi="David" w:cs="David"/>
-          <w:sz w:val="24"/>
-          <w:szCs w:val="24"/>
-        </w:rPr>
-      </w:pPr>
-    </w:p>
-    <w:p>
-      <w:pPr>
         <w:rPr>
           <w:rFonts w:ascii="David" w:hAnsi="David" w:cs="David"/>
           <w:b/>
@@ -8196,18 +8153,7 @@
           <w:szCs w:val="28"/>
           <w:rtl/>
         </w:rPr>
-        <w:t>פרטיות</w:t>
-      </w:r>
-      <w:r>
-        <w:rPr>
-          <w:rFonts w:ascii="David" w:hAnsi="David" w:cs="David" w:hint="cs"/>
-          <w:b/>
-          <w:bCs/>
-          <w:sz w:val="28"/>
-          <w:szCs w:val="28"/>
-          <w:rtl/>
-        </w:rPr>
-        <w:t>:</w:t>
+        <w:t>פרטיות:</w:t>
       </w:r>
     </w:p>
     <w:p>
@@ -8424,36 +8370,879 @@
         <w:spacing w:line="254" w:lineRule="auto"/>
         <w:ind w:left="793" w:hanging="226"/>
         <w:rPr>
+          <w:rFonts w:ascii="David" w:hAnsi="David" w:cs="David"/>
+          <w:sz w:val="24"/>
+          <w:szCs w:val="24"/>
+        </w:rPr>
+      </w:pPr>
+      <w:r>
+        <w:rPr>
           <w:rFonts w:ascii="David" w:hAnsi="David" w:cs="David" w:hint="cs"/>
           <w:sz w:val="24"/>
           <w:szCs w:val="24"/>
-        </w:rPr>
-      </w:pPr>
+          <w:rtl/>
+        </w:rPr>
+        <w:t xml:space="preserve">בחתימת המערכת </w:t>
+      </w:r>
       <w:r>
         <w:rPr>
           <w:rFonts w:ascii="David" w:hAnsi="David" w:cs="David" w:hint="cs"/>
           <w:sz w:val="24"/>
           <w:szCs w:val="24"/>
-          <w:rtl/>
-        </w:rPr>
-        <w:t xml:space="preserve">בחתימת המערכת </w:t>
+        </w:rPr>
+        <w:t>API</w:t>
       </w:r>
       <w:r>
         <w:rPr>
           <w:rFonts w:ascii="David" w:hAnsi="David" w:cs="David" w:hint="cs"/>
           <w:sz w:val="24"/>
           <w:szCs w:val="24"/>
-        </w:rPr>
-        <w:t>API</w:t>
-      </w:r>
+          <w:rtl/>
+        </w:rPr>
+        <w:t xml:space="preserve"> לא יינתנו פונקציות המאפשרות לעשות פעולה על משתמש אחר אלא רק על המשתמש המחובר.</w:t>
+      </w:r>
+    </w:p>
+    <w:p>
+      <w:pPr>
+        <w:rPr>
+          <w:rFonts w:ascii="David" w:hAnsi="David" w:cs="David"/>
+          <w:b/>
+          <w:bCs/>
+          <w:sz w:val="28"/>
+          <w:szCs w:val="28"/>
+          <w:rtl/>
+        </w:rPr>
+      </w:pPr>
       <w:r>
         <w:rPr>
           <w:rFonts w:ascii="David" w:hAnsi="David" w:cs="David" w:hint="cs"/>
-          <w:sz w:val="24"/>
-          <w:szCs w:val="24"/>
-          <w:rtl/>
-        </w:rPr>
-        <w:t xml:space="preserve"> לא יינתנו פונקציות המאפשרות לעשות פעולה על משתמש אחר אלא רק על המשתמש המחובר.</w:t>
+          <w:b/>
+          <w:bCs/>
+          <w:sz w:val="28"/>
+          <w:szCs w:val="28"/>
+          <w:rtl/>
+        </w:rPr>
+        <w:t>קיבול (</w:t>
+      </w:r>
+      <w:r>
+        <w:rPr>
+          <w:rFonts w:ascii="David" w:hAnsi="David" w:cs="David"/>
+          <w:b/>
+          <w:bCs/>
+          <w:sz w:val="28"/>
+          <w:szCs w:val="28"/>
+        </w:rPr>
+        <w:t>Load</w:t>
+      </w:r>
+      <w:r>
+        <w:rPr>
+          <w:rFonts w:ascii="David" w:hAnsi="David" w:cs="David" w:hint="cs"/>
+          <w:b/>
+          <w:bCs/>
+          <w:sz w:val="28"/>
+          <w:szCs w:val="28"/>
+          <w:rtl/>
+        </w:rPr>
+        <w:t>), עומס (</w:t>
+      </w:r>
+      <w:r>
+        <w:rPr>
+          <w:rFonts w:ascii="David" w:hAnsi="David" w:cs="David"/>
+          <w:b/>
+          <w:bCs/>
+          <w:sz w:val="28"/>
+          <w:szCs w:val="28"/>
+        </w:rPr>
+        <w:t>Stress</w:t>
+      </w:r>
+      <w:r>
+        <w:rPr>
+          <w:rFonts w:ascii="David" w:hAnsi="David" w:cs="David" w:hint="cs"/>
+          <w:b/>
+          <w:bCs/>
+          <w:sz w:val="28"/>
+          <w:szCs w:val="28"/>
+          <w:rtl/>
+        </w:rPr>
+        <w:t>) וזמינות (</w:t>
+      </w:r>
+      <w:r>
+        <w:rPr>
+          <w:rFonts w:ascii="David" w:hAnsi="David" w:cs="David" w:hint="cs"/>
+          <w:b/>
+          <w:bCs/>
+          <w:sz w:val="28"/>
+          <w:szCs w:val="28"/>
+        </w:rPr>
+        <w:t>A</w:t>
+      </w:r>
+      <w:r>
+        <w:rPr>
+          <w:rFonts w:ascii="David" w:hAnsi="David" w:cs="David"/>
+          <w:b/>
+          <w:bCs/>
+          <w:sz w:val="28"/>
+          <w:szCs w:val="28"/>
+        </w:rPr>
+        <w:t>vailability</w:t>
+      </w:r>
+      <w:r>
+        <w:rPr>
+          <w:rFonts w:ascii="David" w:hAnsi="David" w:cs="David" w:hint="cs"/>
+          <w:b/>
+          <w:bCs/>
+          <w:sz w:val="28"/>
+          <w:szCs w:val="28"/>
+          <w:rtl/>
+        </w:rPr>
+        <w:t>)</w:t>
+      </w:r>
+      <w:r>
+        <w:rPr>
+          <w:rFonts w:ascii="David" w:hAnsi="David" w:cs="David" w:hint="cs"/>
+          <w:b/>
+          <w:bCs/>
+          <w:sz w:val="28"/>
+          <w:szCs w:val="28"/>
+          <w:rtl/>
+        </w:rPr>
+        <w:t>:</w:t>
+      </w:r>
+    </w:p>
+    <w:p>
+      <w:pPr>
+        <w:rPr>
+          <w:rFonts w:ascii="David" w:hAnsi="David" w:cs="David"/>
+          <w:sz w:val="24"/>
+          <w:szCs w:val="24"/>
+          <w:u w:val="single"/>
+          <w:rtl/>
+        </w:rPr>
+      </w:pPr>
+      <w:r>
+        <w:rPr>
+          <w:rFonts w:ascii="David" w:hAnsi="David" w:cs="David" w:hint="cs"/>
+          <w:sz w:val="24"/>
+          <w:szCs w:val="24"/>
+          <w:u w:val="single"/>
+          <w:rtl/>
+        </w:rPr>
+        <w:t>מטרות:</w:t>
+      </w:r>
+    </w:p>
+    <w:p>
+      <w:pPr>
+        <w:pStyle w:val="a4"/>
+        <w:numPr>
+          <w:ilvl w:val="0"/>
+          <w:numId w:val="31"/>
+        </w:numPr>
+        <w:ind w:left="793" w:hanging="226"/>
+        <w:rPr>
+          <w:rFonts w:ascii="David" w:hAnsi="David" w:cs="David"/>
+          <w:sz w:val="24"/>
+          <w:szCs w:val="24"/>
+        </w:rPr>
+      </w:pPr>
+      <w:r>
+        <w:rPr>
+          <w:rFonts w:ascii="David" w:hAnsi="David" w:cs="David" w:hint="cs"/>
+          <w:sz w:val="24"/>
+          <w:szCs w:val="24"/>
+          <w:rtl/>
+        </w:rPr>
+        <w:t>המערכת מאפשרת מספר לא מוגבל של מבקרים בו זמנית.</w:t>
+      </w:r>
+    </w:p>
+    <w:p>
+      <w:pPr>
+        <w:pStyle w:val="a4"/>
+        <w:numPr>
+          <w:ilvl w:val="0"/>
+          <w:numId w:val="31"/>
+        </w:numPr>
+        <w:ind w:left="793" w:hanging="226"/>
+        <w:rPr>
+          <w:rFonts w:ascii="David" w:hAnsi="David" w:cs="David"/>
+          <w:sz w:val="24"/>
+          <w:szCs w:val="24"/>
+        </w:rPr>
+      </w:pPr>
+      <w:r>
+        <w:rPr>
+          <w:rFonts w:ascii="David" w:hAnsi="David" w:cs="David" w:hint="cs"/>
+          <w:sz w:val="24"/>
+          <w:szCs w:val="24"/>
+          <w:rtl/>
+        </w:rPr>
+        <w:t>המערכת מאפשרת מספר לא מוגבל של חנויות ומוצרים.</w:t>
+      </w:r>
+    </w:p>
+    <w:p>
+      <w:pPr>
+        <w:pStyle w:val="a4"/>
+        <w:numPr>
+          <w:ilvl w:val="0"/>
+          <w:numId w:val="31"/>
+        </w:numPr>
+        <w:ind w:left="793" w:hanging="226"/>
+        <w:rPr>
+          <w:rFonts w:ascii="David" w:hAnsi="David" w:cs="David"/>
+          <w:sz w:val="24"/>
+          <w:szCs w:val="24"/>
+        </w:rPr>
+      </w:pPr>
+      <w:r>
+        <w:rPr>
+          <w:rFonts w:ascii="David" w:hAnsi="David" w:cs="David" w:hint="cs"/>
+          <w:sz w:val="24"/>
+          <w:szCs w:val="24"/>
+          <w:rtl/>
+        </w:rPr>
+        <w:t>ה</w:t>
+      </w:r>
+      <w:r>
+        <w:rPr>
+          <w:rFonts w:ascii="David" w:hAnsi="David" w:cs="David" w:hint="cs"/>
+          <w:sz w:val="24"/>
+          <w:szCs w:val="24"/>
+          <w:rtl/>
+        </w:rPr>
+        <w:t>מערכת מאפשרת התמודדות עם פעולות בעומס גבוה.</w:t>
+      </w:r>
+    </w:p>
+    <w:p>
+      <w:pPr>
+        <w:pStyle w:val="a4"/>
+        <w:numPr>
+          <w:ilvl w:val="0"/>
+          <w:numId w:val="31"/>
+        </w:numPr>
+        <w:ind w:left="793" w:hanging="226"/>
+        <w:rPr>
+          <w:rFonts w:ascii="David" w:hAnsi="David" w:cs="David"/>
+          <w:sz w:val="24"/>
+          <w:szCs w:val="24"/>
+        </w:rPr>
+      </w:pPr>
+      <w:r>
+        <w:rPr>
+          <w:rFonts w:ascii="David" w:hAnsi="David" w:cs="David" w:hint="cs"/>
+          <w:sz w:val="24"/>
+          <w:szCs w:val="24"/>
+          <w:rtl/>
+        </w:rPr>
+        <w:t>המערכת תהיה זמינה ונגישה (פעולות תחזוקה והחלפת שירותים).</w:t>
+      </w:r>
+    </w:p>
+    <w:p>
+      <w:pPr>
+        <w:rPr>
+          <w:rFonts w:ascii="David" w:hAnsi="David" w:cs="David"/>
+          <w:sz w:val="24"/>
+          <w:szCs w:val="24"/>
+          <w:u w:val="single"/>
+          <w:rtl/>
+        </w:rPr>
+      </w:pPr>
+      <w:r>
+        <w:rPr>
+          <w:rFonts w:ascii="David" w:hAnsi="David" w:cs="David" w:hint="cs"/>
+          <w:sz w:val="24"/>
+          <w:szCs w:val="24"/>
+          <w:u w:val="single"/>
+          <w:rtl/>
+        </w:rPr>
+        <w:t>מדדים:</w:t>
+      </w:r>
+    </w:p>
+    <w:p>
+      <w:pPr>
+        <w:pStyle w:val="a4"/>
+        <w:numPr>
+          <w:ilvl w:val="0"/>
+          <w:numId w:val="32"/>
+        </w:numPr>
+        <w:spacing w:line="254" w:lineRule="auto"/>
+        <w:ind w:left="793" w:hanging="226"/>
+        <w:rPr>
+          <w:rFonts w:ascii="David" w:hAnsi="David" w:cs="David"/>
+          <w:sz w:val="24"/>
+          <w:szCs w:val="24"/>
+        </w:rPr>
+      </w:pPr>
+      <w:r>
+        <w:rPr>
+          <w:rFonts w:ascii="David" w:hAnsi="David" w:cs="David" w:hint="cs"/>
+          <w:sz w:val="24"/>
+          <w:szCs w:val="24"/>
+          <w:rtl/>
+        </w:rPr>
+        <w:t>כל פעולה על המערכת מעדכנת את מצב המערכת בכל ה</w:t>
+      </w:r>
+      <w:r>
+        <w:rPr>
+          <w:rFonts w:ascii="David" w:hAnsi="David" w:cs="David"/>
+          <w:sz w:val="24"/>
+          <w:szCs w:val="24"/>
+        </w:rPr>
+        <w:t>instances</w:t>
+      </w:r>
+      <w:r>
+        <w:rPr>
+          <w:rFonts w:ascii="David" w:hAnsi="David" w:cs="David" w:hint="cs"/>
+          <w:sz w:val="24"/>
+          <w:szCs w:val="24"/>
+          <w:rtl/>
+        </w:rPr>
+        <w:t xml:space="preserve"> שלה.</w:t>
+      </w:r>
+    </w:p>
+    <w:p>
+      <w:pPr>
+        <w:pStyle w:val="a4"/>
+        <w:numPr>
+          <w:ilvl w:val="0"/>
+          <w:numId w:val="32"/>
+        </w:numPr>
+        <w:spacing w:line="254" w:lineRule="auto"/>
+        <w:ind w:left="793" w:hanging="226"/>
+        <w:rPr>
+          <w:rFonts w:ascii="David" w:hAnsi="David" w:cs="David"/>
+          <w:sz w:val="24"/>
+          <w:szCs w:val="24"/>
+        </w:rPr>
+      </w:pPr>
+      <w:r>
+        <w:rPr>
+          <w:rFonts w:ascii="David" w:hAnsi="David" w:cs="David" w:hint="cs"/>
+          <w:sz w:val="24"/>
+          <w:szCs w:val="24"/>
+          <w:rtl/>
+        </w:rPr>
+        <w:t xml:space="preserve">המערכת מחזיקה </w:t>
+      </w:r>
+      <w:r>
+        <w:rPr>
+          <w:rFonts w:ascii="David" w:hAnsi="David" w:cs="David" w:hint="cs"/>
+          <w:sz w:val="24"/>
+          <w:szCs w:val="24"/>
+        </w:rPr>
+        <w:t>DB</w:t>
+      </w:r>
+      <w:r>
+        <w:rPr>
+          <w:rFonts w:ascii="David" w:hAnsi="David" w:cs="David" w:hint="cs"/>
+          <w:sz w:val="24"/>
+          <w:szCs w:val="24"/>
+          <w:rtl/>
+        </w:rPr>
+        <w:t xml:space="preserve"> היכול להכיל כמות נתונים גדולה.</w:t>
+      </w:r>
+    </w:p>
+    <w:p>
+      <w:pPr>
+        <w:pStyle w:val="a4"/>
+        <w:numPr>
+          <w:ilvl w:val="0"/>
+          <w:numId w:val="32"/>
+        </w:numPr>
+        <w:spacing w:line="254" w:lineRule="auto"/>
+        <w:ind w:left="793" w:hanging="226"/>
+        <w:rPr>
+          <w:rFonts w:ascii="David" w:hAnsi="David" w:cs="David"/>
+          <w:sz w:val="24"/>
+          <w:szCs w:val="24"/>
+        </w:rPr>
+      </w:pPr>
+      <w:r>
+        <w:rPr>
+          <w:rFonts w:ascii="David" w:hAnsi="David" w:cs="David" w:hint="cs"/>
+          <w:sz w:val="24"/>
+          <w:szCs w:val="24"/>
+          <w:rtl/>
+        </w:rPr>
+        <w:t>המערכת תהיה מודולרית וגמישה, ניתן להוסיף ולהוריד שירותים (בהתאם להרשאה).</w:t>
+      </w:r>
+    </w:p>
+    <w:p>
+      <w:pPr>
+        <w:pStyle w:val="a4"/>
+        <w:numPr>
+          <w:ilvl w:val="0"/>
+          <w:numId w:val="32"/>
+        </w:numPr>
+        <w:spacing w:line="254" w:lineRule="auto"/>
+        <w:ind w:left="793" w:hanging="226"/>
+        <w:rPr>
+          <w:rFonts w:ascii="David" w:hAnsi="David" w:cs="David"/>
+          <w:sz w:val="24"/>
+          <w:szCs w:val="24"/>
+        </w:rPr>
+      </w:pPr>
+      <w:r>
+        <w:rPr>
+          <w:rFonts w:ascii="David" w:hAnsi="David" w:cs="David" w:hint="cs"/>
+          <w:sz w:val="24"/>
+          <w:szCs w:val="24"/>
+          <w:rtl/>
+        </w:rPr>
+        <w:t>המערכת זמינה לשינוים ותגיב מהר אליהם.</w:t>
+      </w:r>
+    </w:p>
+    <w:p>
+      <w:pPr>
+        <w:rPr>
+          <w:rFonts w:ascii="David" w:hAnsi="David" w:cs="David"/>
+          <w:sz w:val="24"/>
+          <w:szCs w:val="24"/>
+          <w:u w:val="single"/>
+          <w:rtl/>
+        </w:rPr>
+      </w:pPr>
+      <w:r>
+        <w:rPr>
+          <w:rFonts w:ascii="David" w:hAnsi="David" w:cs="David" w:hint="cs"/>
+          <w:sz w:val="24"/>
+          <w:szCs w:val="24"/>
+          <w:u w:val="single"/>
+          <w:rtl/>
+        </w:rPr>
+        <w:t>הסכם:</w:t>
+      </w:r>
+    </w:p>
+    <w:p>
+      <w:pPr>
+        <w:pStyle w:val="a4"/>
+        <w:numPr>
+          <w:ilvl w:val="0"/>
+          <w:numId w:val="33"/>
+        </w:numPr>
+        <w:spacing w:line="254" w:lineRule="auto"/>
+        <w:ind w:left="793" w:hanging="226"/>
+        <w:rPr>
+          <w:rFonts w:ascii="David" w:hAnsi="David" w:cs="David"/>
+          <w:sz w:val="24"/>
+          <w:szCs w:val="24"/>
+        </w:rPr>
+      </w:pPr>
+      <w:r>
+        <w:rPr>
+          <w:rFonts w:ascii="David" w:hAnsi="David" w:cs="David" w:hint="cs"/>
+          <w:sz w:val="24"/>
+          <w:szCs w:val="24"/>
+          <w:rtl/>
+        </w:rPr>
+        <w:t xml:space="preserve">מעבר של לפחות 70% מהטסטים המודדים </w:t>
+      </w:r>
+      <w:r>
+        <w:rPr>
+          <w:rFonts w:ascii="David" w:hAnsi="David" w:cs="David" w:hint="cs"/>
+          <w:sz w:val="24"/>
+          <w:szCs w:val="24"/>
+        </w:rPr>
+        <w:t>S</w:t>
+      </w:r>
+      <w:r>
+        <w:rPr>
+          <w:rFonts w:ascii="David" w:hAnsi="David" w:cs="David"/>
+          <w:sz w:val="24"/>
+          <w:szCs w:val="24"/>
+        </w:rPr>
+        <w:t>tress</w:t>
+      </w:r>
+      <w:r>
+        <w:rPr>
+          <w:rFonts w:ascii="David" w:hAnsi="David" w:cs="David" w:hint="cs"/>
+          <w:sz w:val="24"/>
+          <w:szCs w:val="24"/>
+          <w:rtl/>
+        </w:rPr>
+        <w:t xml:space="preserve"> ו</w:t>
+      </w:r>
+      <w:r>
+        <w:rPr>
+          <w:rFonts w:ascii="David" w:hAnsi="David" w:cs="David"/>
+          <w:sz w:val="24"/>
+          <w:szCs w:val="24"/>
+        </w:rPr>
+        <w:t>Load</w:t>
+      </w:r>
+      <w:r>
+        <w:rPr>
+          <w:rFonts w:ascii="David" w:hAnsi="David" w:cs="David" w:hint="cs"/>
+          <w:sz w:val="24"/>
+          <w:szCs w:val="24"/>
+          <w:rtl/>
+        </w:rPr>
+        <w:t>.</w:t>
+      </w:r>
+    </w:p>
+    <w:p>
+      <w:pPr>
+        <w:pStyle w:val="a4"/>
+        <w:numPr>
+          <w:ilvl w:val="0"/>
+          <w:numId w:val="33"/>
+        </w:numPr>
+        <w:spacing w:line="254" w:lineRule="auto"/>
+        <w:rPr>
+          <w:rFonts w:ascii="David" w:hAnsi="David" w:cs="David"/>
+          <w:sz w:val="24"/>
+          <w:szCs w:val="24"/>
+        </w:rPr>
+      </w:pPr>
+      <w:r>
+        <w:rPr>
+          <w:rFonts w:ascii="David" w:hAnsi="David" w:cs="David" w:hint="cs"/>
+          <w:sz w:val="24"/>
+          <w:szCs w:val="24"/>
+          <w:rtl/>
+        </w:rPr>
+        <w:t>המערכת מחזירה תשובה לכל שאילתא עד 5 שניות.</w:t>
+      </w:r>
+    </w:p>
+    <w:p>
+      <w:pPr>
+        <w:rPr>
+          <w:rFonts w:ascii="David" w:hAnsi="David" w:cs="David"/>
+          <w:b/>
+          <w:bCs/>
+          <w:sz w:val="28"/>
+          <w:szCs w:val="28"/>
+          <w:rtl/>
+        </w:rPr>
+      </w:pPr>
+      <w:r>
+        <w:rPr>
+          <w:rFonts w:ascii="David" w:hAnsi="David" w:cs="David"/>
+          <w:sz w:val="24"/>
+          <w:szCs w:val="24"/>
+        </w:rPr>
+        <w:br w:type="page"/>
+      </w:r>
+      <w:r>
+        <w:rPr>
+          <w:rFonts w:ascii="David" w:hAnsi="David" w:cs="David" w:hint="cs"/>
+          <w:b/>
+          <w:bCs/>
+          <w:sz w:val="28"/>
+          <w:szCs w:val="28"/>
+          <w:rtl/>
+        </w:rPr>
+        <w:lastRenderedPageBreak/>
+        <w:t>מעקב:</w:t>
+      </w:r>
+    </w:p>
+    <w:p>
+      <w:pPr>
+        <w:rPr>
+          <w:rFonts w:ascii="David" w:hAnsi="David" w:cs="David"/>
+          <w:sz w:val="24"/>
+          <w:szCs w:val="24"/>
+          <w:u w:val="single"/>
+          <w:rtl/>
+        </w:rPr>
+      </w:pPr>
+      <w:r>
+        <w:rPr>
+          <w:rFonts w:ascii="David" w:hAnsi="David" w:cs="David" w:hint="cs"/>
+          <w:sz w:val="24"/>
+          <w:szCs w:val="24"/>
+          <w:u w:val="single"/>
+          <w:rtl/>
+        </w:rPr>
+        <w:t>מטרות:</w:t>
+      </w:r>
+    </w:p>
+    <w:p>
+      <w:pPr>
+        <w:pStyle w:val="a4"/>
+        <w:numPr>
+          <w:ilvl w:val="0"/>
+          <w:numId w:val="34"/>
+        </w:numPr>
+        <w:tabs>
+          <w:tab w:val="left" w:pos="793"/>
+        </w:tabs>
+        <w:rPr>
+          <w:rFonts w:ascii="David" w:hAnsi="David" w:cs="David"/>
+          <w:sz w:val="24"/>
+          <w:szCs w:val="24"/>
+        </w:rPr>
+      </w:pPr>
+      <w:r>
+        <w:rPr>
+          <w:rFonts w:ascii="David" w:hAnsi="David" w:cs="David" w:hint="cs"/>
+          <w:sz w:val="24"/>
+          <w:szCs w:val="24"/>
+          <w:rtl/>
+        </w:rPr>
+        <w:t xml:space="preserve">המערכת </w:t>
+      </w:r>
+      <w:r>
+        <w:rPr>
+          <w:rFonts w:ascii="David" w:hAnsi="David" w:cs="David" w:hint="cs"/>
+          <w:sz w:val="24"/>
+          <w:szCs w:val="24"/>
+          <w:rtl/>
+        </w:rPr>
+        <w:t>מאפשרת מעקב אחרי פעולות ותקלות.</w:t>
+      </w:r>
+    </w:p>
+    <w:p>
+      <w:pPr>
+        <w:pStyle w:val="a4"/>
+        <w:numPr>
+          <w:ilvl w:val="0"/>
+          <w:numId w:val="34"/>
+        </w:numPr>
+        <w:ind w:left="793" w:hanging="226"/>
+        <w:rPr>
+          <w:rFonts w:ascii="David" w:hAnsi="David" w:cs="David"/>
+          <w:sz w:val="24"/>
+          <w:szCs w:val="24"/>
+        </w:rPr>
+      </w:pPr>
+      <w:r>
+        <w:rPr>
+          <w:rFonts w:ascii="David" w:hAnsi="David" w:cs="David" w:hint="cs"/>
+          <w:sz w:val="24"/>
+          <w:szCs w:val="24"/>
+          <w:rtl/>
+        </w:rPr>
+        <w:t>המערכת מודעת לכל פעולה על המערכת.</w:t>
+      </w:r>
+    </w:p>
+    <w:p>
+      <w:pPr>
+        <w:pStyle w:val="a4"/>
+        <w:numPr>
+          <w:ilvl w:val="0"/>
+          <w:numId w:val="34"/>
+        </w:numPr>
+        <w:ind w:left="793" w:hanging="226"/>
+        <w:rPr>
+          <w:rFonts w:ascii="David" w:hAnsi="David" w:cs="David"/>
+          <w:sz w:val="24"/>
+          <w:szCs w:val="24"/>
+        </w:rPr>
+      </w:pPr>
+      <w:r>
+        <w:rPr>
+          <w:rFonts w:ascii="David" w:hAnsi="David" w:cs="David" w:hint="cs"/>
+          <w:sz w:val="24"/>
+          <w:szCs w:val="24"/>
+          <w:rtl/>
+        </w:rPr>
+        <w:t>המערכת מאפשרת לעקוב אחרי שגיאות.</w:t>
+      </w:r>
+    </w:p>
+    <w:p>
+      <w:pPr>
+        <w:pStyle w:val="a4"/>
+        <w:numPr>
+          <w:ilvl w:val="0"/>
+          <w:numId w:val="34"/>
+        </w:numPr>
+        <w:ind w:left="793" w:hanging="226"/>
+        <w:rPr>
+          <w:rFonts w:ascii="David" w:hAnsi="David" w:cs="David"/>
+          <w:sz w:val="24"/>
+          <w:szCs w:val="24"/>
+        </w:rPr>
+      </w:pPr>
+      <w:r>
+        <w:rPr>
+          <w:rFonts w:ascii="David" w:hAnsi="David" w:cs="David" w:hint="cs"/>
+          <w:sz w:val="24"/>
+          <w:szCs w:val="24"/>
+          <w:rtl/>
+        </w:rPr>
+        <w:t>המערכת מאפשרת לעשות תחקירים על התקלות.</w:t>
+      </w:r>
+    </w:p>
+    <w:p>
+      <w:pPr>
+        <w:rPr>
+          <w:rFonts w:ascii="David" w:hAnsi="David" w:cs="David"/>
+          <w:sz w:val="24"/>
+          <w:szCs w:val="24"/>
+          <w:u w:val="single"/>
+          <w:rtl/>
+        </w:rPr>
+      </w:pPr>
+      <w:r>
+        <w:rPr>
+          <w:rFonts w:ascii="David" w:hAnsi="David" w:cs="David" w:hint="cs"/>
+          <w:sz w:val="24"/>
+          <w:szCs w:val="24"/>
+          <w:u w:val="single"/>
+          <w:rtl/>
+        </w:rPr>
+        <w:t>מדדים:</w:t>
+      </w:r>
+    </w:p>
+    <w:p>
+      <w:pPr>
+        <w:pStyle w:val="a4"/>
+        <w:numPr>
+          <w:ilvl w:val="0"/>
+          <w:numId w:val="36"/>
+        </w:numPr>
+        <w:ind w:left="793" w:hanging="226"/>
+        <w:rPr>
+          <w:rFonts w:ascii="David" w:hAnsi="David" w:cs="David"/>
+          <w:sz w:val="24"/>
+          <w:szCs w:val="24"/>
+        </w:rPr>
+      </w:pPr>
+      <w:r>
+        <w:rPr>
+          <w:rFonts w:ascii="David" w:hAnsi="David" w:cs="David" w:hint="cs"/>
+          <w:sz w:val="24"/>
+          <w:szCs w:val="24"/>
+          <w:rtl/>
+        </w:rPr>
+        <w:t>המערכת משתמשת ב</w:t>
+      </w:r>
+      <w:r>
+        <w:rPr>
+          <w:rFonts w:ascii="David" w:hAnsi="David" w:cs="David" w:hint="cs"/>
+          <w:sz w:val="24"/>
+          <w:szCs w:val="24"/>
+        </w:rPr>
+        <w:t>L</w:t>
+      </w:r>
+      <w:r>
+        <w:rPr>
+          <w:rFonts w:ascii="David" w:hAnsi="David" w:cs="David"/>
+          <w:sz w:val="24"/>
+          <w:szCs w:val="24"/>
+        </w:rPr>
+        <w:t>ogger</w:t>
+      </w:r>
+      <w:r>
+        <w:rPr>
+          <w:rFonts w:ascii="David" w:hAnsi="David" w:cs="David" w:hint="cs"/>
+          <w:sz w:val="24"/>
+          <w:szCs w:val="24"/>
+          <w:rtl/>
+        </w:rPr>
+        <w:t xml:space="preserve"> כדי להיות מעודכנת על כל האירועים.</w:t>
+      </w:r>
+    </w:p>
+    <w:p>
+      <w:pPr>
+        <w:pStyle w:val="a4"/>
+        <w:numPr>
+          <w:ilvl w:val="0"/>
+          <w:numId w:val="36"/>
+        </w:numPr>
+        <w:ind w:left="793" w:hanging="226"/>
+        <w:rPr>
+          <w:rFonts w:ascii="David" w:hAnsi="David" w:cs="David"/>
+          <w:sz w:val="24"/>
+          <w:szCs w:val="24"/>
+        </w:rPr>
+      </w:pPr>
+      <w:r>
+        <w:rPr>
+          <w:rFonts w:ascii="David" w:hAnsi="David" w:cs="David" w:hint="cs"/>
+          <w:sz w:val="24"/>
+          <w:szCs w:val="24"/>
+          <w:rtl/>
+        </w:rPr>
+        <w:t>המערכת מתחזקת יומן שגיאות המעיד על כל כישלון פעולה של המערכת.</w:t>
+      </w:r>
+    </w:p>
+    <w:p>
+      <w:pPr>
+        <w:pStyle w:val="a4"/>
+        <w:rPr>
+          <w:rFonts w:ascii="David" w:hAnsi="David" w:cs="David"/>
+          <w:sz w:val="24"/>
+          <w:szCs w:val="24"/>
+          <w:u w:val="single"/>
+          <w:rtl/>
+        </w:rPr>
+      </w:pPr>
+    </w:p>
+    <w:p>
+      <w:pPr>
+        <w:rPr>
+          <w:rFonts w:ascii="David" w:hAnsi="David" w:cs="David"/>
+          <w:sz w:val="24"/>
+          <w:szCs w:val="24"/>
+          <w:u w:val="single"/>
+        </w:rPr>
+      </w:pPr>
+      <w:r>
+        <w:rPr>
+          <w:rFonts w:ascii="David" w:hAnsi="David" w:cs="David" w:hint="cs"/>
+          <w:sz w:val="24"/>
+          <w:szCs w:val="24"/>
+          <w:u w:val="single"/>
+          <w:rtl/>
+        </w:rPr>
+        <w:t>הסכם:</w:t>
+      </w:r>
+    </w:p>
+    <w:p>
+      <w:pPr>
+        <w:pStyle w:val="a4"/>
+        <w:numPr>
+          <w:ilvl w:val="0"/>
+          <w:numId w:val="40"/>
+        </w:numPr>
+        <w:ind w:left="793" w:hanging="226"/>
+        <w:rPr>
+          <w:rFonts w:ascii="David" w:hAnsi="David" w:cs="David"/>
+          <w:sz w:val="24"/>
+          <w:szCs w:val="24"/>
+        </w:rPr>
+      </w:pPr>
+      <w:r>
+        <w:rPr>
+          <w:rFonts w:ascii="David" w:hAnsi="David" w:cs="David" w:hint="cs"/>
+          <w:sz w:val="24"/>
+          <w:szCs w:val="24"/>
+          <w:rtl/>
+        </w:rPr>
+        <w:t>המערכת תתעד כל פעולה בכניסה לפונקציה מרכזית ועדכון שוטף על כל התהליך הלוגי.</w:t>
+      </w:r>
+    </w:p>
+    <w:p>
+      <w:pPr>
+        <w:pStyle w:val="a4"/>
+        <w:numPr>
+          <w:ilvl w:val="0"/>
+          <w:numId w:val="40"/>
+        </w:numPr>
+        <w:ind w:left="793" w:hanging="226"/>
+        <w:rPr>
+          <w:rFonts w:ascii="David" w:hAnsi="David" w:cs="David"/>
+          <w:sz w:val="24"/>
+          <w:szCs w:val="24"/>
+        </w:rPr>
+      </w:pPr>
+      <w:r>
+        <w:rPr>
+          <w:rFonts w:ascii="David" w:hAnsi="David" w:cs="David" w:hint="cs"/>
+          <w:sz w:val="24"/>
+          <w:szCs w:val="24"/>
+          <w:rtl/>
+        </w:rPr>
+        <w:t xml:space="preserve">המערכת תחזיק </w:t>
+      </w:r>
+      <w:r>
+        <w:rPr>
+          <w:rFonts w:ascii="David" w:hAnsi="David" w:cs="David" w:hint="cs"/>
+          <w:sz w:val="24"/>
+          <w:szCs w:val="24"/>
+          <w:rtl/>
+        </w:rPr>
+        <w:t>אובייקט שגיאה שיכיל את כל המידע על רצף השגיאות שקרו בגלל פעולה מסויימת.</w:t>
       </w:r>
     </w:p>
     <w:sectPr>
@@ -8939,6 +9728,248 @@
     </w:lvl>
   </w:abstractNum>
   <w:abstractNum w:abstractNumId="4" w15:restartNumberingAfterBreak="0">
+    <w:nsid w:val="0DB05336"/>
+    <w:multiLevelType w:val="multilevel"/>
+    <w:tmpl w:val="8D68420A"/>
+    <w:lvl w:ilvl="0">
+      <w:start w:val="1"/>
+      <w:numFmt w:val="decimal"/>
+      <w:lvlText w:val="%1."/>
+      <w:lvlJc w:val="left"/>
+      <w:pPr>
+        <w:ind w:left="927" w:hanging="360"/>
+      </w:pPr>
+      <w:rPr>
+        <w:rFonts w:ascii="David" w:eastAsiaTheme="minorHAnsi" w:hAnsi="David" w:cs="David"/>
+      </w:rPr>
+    </w:lvl>
+    <w:lvl w:ilvl="1">
+      <w:start w:val="2"/>
+      <w:numFmt w:val="decimal"/>
+      <w:isLgl/>
+      <w:lvlText w:val="%1.%2."/>
+      <w:lvlJc w:val="left"/>
+      <w:pPr>
+        <w:ind w:left="786" w:hanging="360"/>
+      </w:pPr>
+      <w:rPr>
+        <w:rFonts w:hint="default"/>
+      </w:rPr>
+    </w:lvl>
+    <w:lvl w:ilvl="2">
+      <w:start w:val="1"/>
+      <w:numFmt w:val="decimal"/>
+      <w:isLgl/>
+      <w:lvlText w:val="%1.%2.%3."/>
+      <w:lvlJc w:val="left"/>
+      <w:pPr>
+        <w:ind w:left="1593" w:hanging="720"/>
+      </w:pPr>
+      <w:rPr>
+        <w:rFonts w:hint="default"/>
+      </w:rPr>
+    </w:lvl>
+    <w:lvl w:ilvl="3">
+      <w:start w:val="1"/>
+      <w:numFmt w:val="decimal"/>
+      <w:isLgl/>
+      <w:lvlText w:val="%1.%2.%3.%4."/>
+      <w:lvlJc w:val="left"/>
+      <w:pPr>
+        <w:ind w:left="1746" w:hanging="720"/>
+      </w:pPr>
+      <w:rPr>
+        <w:rFonts w:hint="default"/>
+      </w:rPr>
+    </w:lvl>
+    <w:lvl w:ilvl="4">
+      <w:start w:val="1"/>
+      <w:numFmt w:val="decimal"/>
+      <w:isLgl/>
+      <w:lvlText w:val="%1.%2.%3.%4.%5."/>
+      <w:lvlJc w:val="left"/>
+      <w:pPr>
+        <w:ind w:left="2259" w:hanging="1080"/>
+      </w:pPr>
+      <w:rPr>
+        <w:rFonts w:hint="default"/>
+      </w:rPr>
+    </w:lvl>
+    <w:lvl w:ilvl="5">
+      <w:start w:val="1"/>
+      <w:numFmt w:val="decimal"/>
+      <w:isLgl/>
+      <w:lvlText w:val="%1.%2.%3.%4.%5.%6."/>
+      <w:lvlJc w:val="left"/>
+      <w:pPr>
+        <w:ind w:left="2412" w:hanging="1080"/>
+      </w:pPr>
+      <w:rPr>
+        <w:rFonts w:hint="default"/>
+      </w:rPr>
+    </w:lvl>
+    <w:lvl w:ilvl="6">
+      <w:start w:val="1"/>
+      <w:numFmt w:val="decimal"/>
+      <w:isLgl/>
+      <w:lvlText w:val="%1.%2.%3.%4.%5.%6.%7."/>
+      <w:lvlJc w:val="left"/>
+      <w:pPr>
+        <w:ind w:left="2925" w:hanging="1440"/>
+      </w:pPr>
+      <w:rPr>
+        <w:rFonts w:hint="default"/>
+      </w:rPr>
+    </w:lvl>
+    <w:lvl w:ilvl="7">
+      <w:start w:val="1"/>
+      <w:numFmt w:val="decimal"/>
+      <w:isLgl/>
+      <w:lvlText w:val="%1.%2.%3.%4.%5.%6.%7.%8."/>
+      <w:lvlJc w:val="left"/>
+      <w:pPr>
+        <w:ind w:left="3078" w:hanging="1440"/>
+      </w:pPr>
+      <w:rPr>
+        <w:rFonts w:hint="default"/>
+      </w:rPr>
+    </w:lvl>
+    <w:lvl w:ilvl="8">
+      <w:start w:val="1"/>
+      <w:numFmt w:val="decimal"/>
+      <w:isLgl/>
+      <w:lvlText w:val="%1.%2.%3.%4.%5.%6.%7.%8.%9."/>
+      <w:lvlJc w:val="left"/>
+      <w:pPr>
+        <w:ind w:left="3231" w:hanging="1440"/>
+      </w:pPr>
+      <w:rPr>
+        <w:rFonts w:hint="default"/>
+      </w:rPr>
+    </w:lvl>
+  </w:abstractNum>
+  <w:abstractNum w:abstractNumId="5" w15:restartNumberingAfterBreak="0">
+    <w:nsid w:val="0FF843F6"/>
+    <w:multiLevelType w:val="multilevel"/>
+    <w:tmpl w:val="8D68420A"/>
+    <w:lvl w:ilvl="0">
+      <w:start w:val="1"/>
+      <w:numFmt w:val="decimal"/>
+      <w:lvlText w:val="%1."/>
+      <w:lvlJc w:val="left"/>
+      <w:pPr>
+        <w:ind w:left="927" w:hanging="360"/>
+      </w:pPr>
+      <w:rPr>
+        <w:rFonts w:ascii="David" w:eastAsiaTheme="minorHAnsi" w:hAnsi="David" w:cs="David"/>
+      </w:rPr>
+    </w:lvl>
+    <w:lvl w:ilvl="1">
+      <w:start w:val="2"/>
+      <w:numFmt w:val="decimal"/>
+      <w:isLgl/>
+      <w:lvlText w:val="%1.%2."/>
+      <w:lvlJc w:val="left"/>
+      <w:pPr>
+        <w:ind w:left="786" w:hanging="360"/>
+      </w:pPr>
+      <w:rPr>
+        <w:rFonts w:hint="default"/>
+      </w:rPr>
+    </w:lvl>
+    <w:lvl w:ilvl="2">
+      <w:start w:val="1"/>
+      <w:numFmt w:val="decimal"/>
+      <w:isLgl/>
+      <w:lvlText w:val="%1.%2.%3."/>
+      <w:lvlJc w:val="left"/>
+      <w:pPr>
+        <w:ind w:left="1593" w:hanging="720"/>
+      </w:pPr>
+      <w:rPr>
+        <w:rFonts w:hint="default"/>
+      </w:rPr>
+    </w:lvl>
+    <w:lvl w:ilvl="3">
+      <w:start w:val="1"/>
+      <w:numFmt w:val="decimal"/>
+      <w:isLgl/>
+      <w:lvlText w:val="%1.%2.%3.%4."/>
+      <w:lvlJc w:val="left"/>
+      <w:pPr>
+        <w:ind w:left="1746" w:hanging="720"/>
+      </w:pPr>
+      <w:rPr>
+        <w:rFonts w:hint="default"/>
+      </w:rPr>
+    </w:lvl>
+    <w:lvl w:ilvl="4">
+      <w:start w:val="1"/>
+      <w:numFmt w:val="decimal"/>
+      <w:isLgl/>
+      <w:lvlText w:val="%1.%2.%3.%4.%5."/>
+      <w:lvlJc w:val="left"/>
+      <w:pPr>
+        <w:ind w:left="2259" w:hanging="1080"/>
+      </w:pPr>
+      <w:rPr>
+        <w:rFonts w:hint="default"/>
+      </w:rPr>
+    </w:lvl>
+    <w:lvl w:ilvl="5">
+      <w:start w:val="1"/>
+      <w:numFmt w:val="decimal"/>
+      <w:isLgl/>
+      <w:lvlText w:val="%1.%2.%3.%4.%5.%6."/>
+      <w:lvlJc w:val="left"/>
+      <w:pPr>
+        <w:ind w:left="2412" w:hanging="1080"/>
+      </w:pPr>
+      <w:rPr>
+        <w:rFonts w:hint="default"/>
+      </w:rPr>
+    </w:lvl>
+    <w:lvl w:ilvl="6">
+      <w:start w:val="1"/>
+      <w:numFmt w:val="decimal"/>
+      <w:isLgl/>
+      <w:lvlText w:val="%1.%2.%3.%4.%5.%6.%7."/>
+      <w:lvlJc w:val="left"/>
+      <w:pPr>
+        <w:ind w:left="2925" w:hanging="1440"/>
+      </w:pPr>
+      <w:rPr>
+        <w:rFonts w:hint="default"/>
+      </w:rPr>
+    </w:lvl>
+    <w:lvl w:ilvl="7">
+      <w:start w:val="1"/>
+      <w:numFmt w:val="decimal"/>
+      <w:isLgl/>
+      <w:lvlText w:val="%1.%2.%3.%4.%5.%6.%7.%8."/>
+      <w:lvlJc w:val="left"/>
+      <w:pPr>
+        <w:ind w:left="3078" w:hanging="1440"/>
+      </w:pPr>
+      <w:rPr>
+        <w:rFonts w:hint="default"/>
+      </w:rPr>
+    </w:lvl>
+    <w:lvl w:ilvl="8">
+      <w:start w:val="1"/>
+      <w:numFmt w:val="decimal"/>
+      <w:isLgl/>
+      <w:lvlText w:val="%1.%2.%3.%4.%5.%6.%7.%8.%9."/>
+      <w:lvlJc w:val="left"/>
+      <w:pPr>
+        <w:ind w:left="3231" w:hanging="1440"/>
+      </w:pPr>
+      <w:rPr>
+        <w:rFonts w:hint="default"/>
+      </w:rPr>
+    </w:lvl>
+  </w:abstractNum>
+  <w:abstractNum w:abstractNumId="6" w15:restartNumberingAfterBreak="0">
     <w:nsid w:val="1A225365"/>
     <w:multiLevelType w:val="multilevel"/>
     <w:tmpl w:val="37E812EA"/>
@@ -9051,7 +10082,218 @@
       </w:rPr>
     </w:lvl>
   </w:abstractNum>
-  <w:abstractNum w:abstractNumId="5" w15:restartNumberingAfterBreak="0">
+  <w:abstractNum w:abstractNumId="7" w15:restartNumberingAfterBreak="0">
+    <w:nsid w:val="1D0A3984"/>
+    <w:multiLevelType w:val="hybridMultilevel"/>
+    <w:tmpl w:val="1E5E7CBC"/>
+    <w:lvl w:ilvl="0" w:tplc="F29CC99C">
+      <w:start w:val="1"/>
+      <w:numFmt w:val="decimal"/>
+      <w:lvlText w:val="%1."/>
+      <w:lvlJc w:val="left"/>
+      <w:pPr>
+        <w:ind w:left="1069" w:hanging="360"/>
+      </w:pPr>
+      <w:rPr>
+        <w:rFonts w:hint="default"/>
+        <w:u w:val="none"/>
+      </w:rPr>
+    </w:lvl>
+    <w:lvl w:ilvl="1" w:tplc="04090019" w:tentative="1">
+      <w:start w:val="1"/>
+      <w:numFmt w:val="lowerLetter"/>
+      <w:lvlText w:val="%2."/>
+      <w:lvlJc w:val="left"/>
+      <w:pPr>
+        <w:ind w:left="1789" w:hanging="360"/>
+      </w:pPr>
+    </w:lvl>
+    <w:lvl w:ilvl="2" w:tplc="0409001B" w:tentative="1">
+      <w:start w:val="1"/>
+      <w:numFmt w:val="lowerRoman"/>
+      <w:lvlText w:val="%3."/>
+      <w:lvlJc w:val="right"/>
+      <w:pPr>
+        <w:ind w:left="2509" w:hanging="180"/>
+      </w:pPr>
+    </w:lvl>
+    <w:lvl w:ilvl="3" w:tplc="0409000F" w:tentative="1">
+      <w:start w:val="1"/>
+      <w:numFmt w:val="decimal"/>
+      <w:lvlText w:val="%4."/>
+      <w:lvlJc w:val="left"/>
+      <w:pPr>
+        <w:ind w:left="3229" w:hanging="360"/>
+      </w:pPr>
+    </w:lvl>
+    <w:lvl w:ilvl="4" w:tplc="04090019" w:tentative="1">
+      <w:start w:val="1"/>
+      <w:numFmt w:val="lowerLetter"/>
+      <w:lvlText w:val="%5."/>
+      <w:lvlJc w:val="left"/>
+      <w:pPr>
+        <w:ind w:left="3949" w:hanging="360"/>
+      </w:pPr>
+    </w:lvl>
+    <w:lvl w:ilvl="5" w:tplc="0409001B" w:tentative="1">
+      <w:start w:val="1"/>
+      <w:numFmt w:val="lowerRoman"/>
+      <w:lvlText w:val="%6."/>
+      <w:lvlJc w:val="right"/>
+      <w:pPr>
+        <w:ind w:left="4669" w:hanging="180"/>
+      </w:pPr>
+    </w:lvl>
+    <w:lvl w:ilvl="6" w:tplc="0409000F" w:tentative="1">
+      <w:start w:val="1"/>
+      <w:numFmt w:val="decimal"/>
+      <w:lvlText w:val="%7."/>
+      <w:lvlJc w:val="left"/>
+      <w:pPr>
+        <w:ind w:left="5389" w:hanging="360"/>
+      </w:pPr>
+    </w:lvl>
+    <w:lvl w:ilvl="7" w:tplc="04090019" w:tentative="1">
+      <w:start w:val="1"/>
+      <w:numFmt w:val="lowerLetter"/>
+      <w:lvlText w:val="%8."/>
+      <w:lvlJc w:val="left"/>
+      <w:pPr>
+        <w:ind w:left="6109" w:hanging="360"/>
+      </w:pPr>
+    </w:lvl>
+    <w:lvl w:ilvl="8" w:tplc="0409001B" w:tentative="1">
+      <w:start w:val="1"/>
+      <w:numFmt w:val="lowerRoman"/>
+      <w:lvlText w:val="%9."/>
+      <w:lvlJc w:val="right"/>
+      <w:pPr>
+        <w:ind w:left="6829" w:hanging="180"/>
+      </w:pPr>
+    </w:lvl>
+  </w:abstractNum>
+  <w:abstractNum w:abstractNumId="8" w15:restartNumberingAfterBreak="0">
+    <w:nsid w:val="1D9C21AA"/>
+    <w:multiLevelType w:val="multilevel"/>
+    <w:tmpl w:val="8D68420A"/>
+    <w:lvl w:ilvl="0">
+      <w:start w:val="1"/>
+      <w:numFmt w:val="decimal"/>
+      <w:lvlText w:val="%1."/>
+      <w:lvlJc w:val="left"/>
+      <w:pPr>
+        <w:ind w:left="927" w:hanging="360"/>
+      </w:pPr>
+      <w:rPr>
+        <w:rFonts w:ascii="David" w:eastAsiaTheme="minorHAnsi" w:hAnsi="David" w:cs="David"/>
+      </w:rPr>
+    </w:lvl>
+    <w:lvl w:ilvl="1">
+      <w:start w:val="2"/>
+      <w:numFmt w:val="decimal"/>
+      <w:isLgl/>
+      <w:lvlText w:val="%1.%2."/>
+      <w:lvlJc w:val="left"/>
+      <w:pPr>
+        <w:ind w:left="786" w:hanging="360"/>
+      </w:pPr>
+      <w:rPr>
+        <w:rFonts w:hint="default"/>
+      </w:rPr>
+    </w:lvl>
+    <w:lvl w:ilvl="2">
+      <w:start w:val="1"/>
+      <w:numFmt w:val="decimal"/>
+      <w:isLgl/>
+      <w:lvlText w:val="%1.%2.%3."/>
+      <w:lvlJc w:val="left"/>
+      <w:pPr>
+        <w:ind w:left="1593" w:hanging="720"/>
+      </w:pPr>
+      <w:rPr>
+        <w:rFonts w:hint="default"/>
+      </w:rPr>
+    </w:lvl>
+    <w:lvl w:ilvl="3">
+      <w:start w:val="1"/>
+      <w:numFmt w:val="decimal"/>
+      <w:isLgl/>
+      <w:lvlText w:val="%1.%2.%3.%4."/>
+      <w:lvlJc w:val="left"/>
+      <w:pPr>
+        <w:ind w:left="1746" w:hanging="720"/>
+      </w:pPr>
+      <w:rPr>
+        <w:rFonts w:hint="default"/>
+      </w:rPr>
+    </w:lvl>
+    <w:lvl w:ilvl="4">
+      <w:start w:val="1"/>
+      <w:numFmt w:val="decimal"/>
+      <w:isLgl/>
+      <w:lvlText w:val="%1.%2.%3.%4.%5."/>
+      <w:lvlJc w:val="left"/>
+      <w:pPr>
+        <w:ind w:left="2259" w:hanging="1080"/>
+      </w:pPr>
+      <w:rPr>
+        <w:rFonts w:hint="default"/>
+      </w:rPr>
+    </w:lvl>
+    <w:lvl w:ilvl="5">
+      <w:start w:val="1"/>
+      <w:numFmt w:val="decimal"/>
+      <w:isLgl/>
+      <w:lvlText w:val="%1.%2.%3.%4.%5.%6."/>
+      <w:lvlJc w:val="left"/>
+      <w:pPr>
+        <w:ind w:left="2412" w:hanging="1080"/>
+      </w:pPr>
+      <w:rPr>
+        <w:rFonts w:hint="default"/>
+      </w:rPr>
+    </w:lvl>
+    <w:lvl w:ilvl="6">
+      <w:start w:val="1"/>
+      <w:numFmt w:val="decimal"/>
+      <w:isLgl/>
+      <w:lvlText w:val="%1.%2.%3.%4.%5.%6.%7."/>
+      <w:lvlJc w:val="left"/>
+      <w:pPr>
+        <w:ind w:left="2925" w:hanging="1440"/>
+      </w:pPr>
+      <w:rPr>
+        <w:rFonts w:hint="default"/>
+      </w:rPr>
+    </w:lvl>
+    <w:lvl w:ilvl="7">
+      <w:start w:val="1"/>
+      <w:numFmt w:val="decimal"/>
+      <w:isLgl/>
+      <w:lvlText w:val="%1.%2.%3.%4.%5.%6.%7.%8."/>
+      <w:lvlJc w:val="left"/>
+      <w:pPr>
+        <w:ind w:left="3078" w:hanging="1440"/>
+      </w:pPr>
+      <w:rPr>
+        <w:rFonts w:hint="default"/>
+      </w:rPr>
+    </w:lvl>
+    <w:lvl w:ilvl="8">
+      <w:start w:val="1"/>
+      <w:numFmt w:val="decimal"/>
+      <w:isLgl/>
+      <w:lvlText w:val="%1.%2.%3.%4.%5.%6.%7.%8.%9."/>
+      <w:lvlJc w:val="left"/>
+      <w:pPr>
+        <w:ind w:left="3231" w:hanging="1440"/>
+      </w:pPr>
+      <w:rPr>
+        <w:rFonts w:hint="default"/>
+      </w:rPr>
+    </w:lvl>
+  </w:abstractNum>
+  <w:abstractNum w:abstractNumId="9" w15:restartNumberingAfterBreak="0">
     <w:nsid w:val="1EB6592E"/>
     <w:multiLevelType w:val="multilevel"/>
     <w:tmpl w:val="E9B44F98"/>
@@ -9164,7 +10406,96 @@
       </w:rPr>
     </w:lvl>
   </w:abstractNum>
-  <w:abstractNum w:abstractNumId="6" w15:restartNumberingAfterBreak="0">
+  <w:abstractNum w:abstractNumId="10" w15:restartNumberingAfterBreak="0">
+    <w:nsid w:val="1ED3490B"/>
+    <w:multiLevelType w:val="hybridMultilevel"/>
+    <w:tmpl w:val="6E2649D0"/>
+    <w:lvl w:ilvl="0" w:tplc="B0483090">
+      <w:start w:val="1"/>
+      <w:numFmt w:val="decimal"/>
+      <w:lvlText w:val="%1."/>
+      <w:lvlJc w:val="left"/>
+      <w:pPr>
+        <w:ind w:left="720" w:hanging="360"/>
+      </w:pPr>
+      <w:rPr>
+        <w:rFonts w:hint="default"/>
+      </w:rPr>
+    </w:lvl>
+    <w:lvl w:ilvl="1" w:tplc="04090019" w:tentative="1">
+      <w:start w:val="1"/>
+      <w:numFmt w:val="lowerLetter"/>
+      <w:lvlText w:val="%2."/>
+      <w:lvlJc w:val="left"/>
+      <w:pPr>
+        <w:ind w:left="1440" w:hanging="360"/>
+      </w:pPr>
+    </w:lvl>
+    <w:lvl w:ilvl="2" w:tplc="0409001B" w:tentative="1">
+      <w:start w:val="1"/>
+      <w:numFmt w:val="lowerRoman"/>
+      <w:lvlText w:val="%3."/>
+      <w:lvlJc w:val="right"/>
+      <w:pPr>
+        <w:ind w:left="2160" w:hanging="180"/>
+      </w:pPr>
+    </w:lvl>
+    <w:lvl w:ilvl="3" w:tplc="0409000F" w:tentative="1">
+      <w:start w:val="1"/>
+      <w:numFmt w:val="decimal"/>
+      <w:lvlText w:val="%4."/>
+      <w:lvlJc w:val="left"/>
+      <w:pPr>
+        <w:ind w:left="2880" w:hanging="360"/>
+      </w:pPr>
+    </w:lvl>
+    <w:lvl w:ilvl="4" w:tplc="04090019" w:tentative="1">
+      <w:start w:val="1"/>
+      <w:numFmt w:val="lowerLetter"/>
+      <w:lvlText w:val="%5."/>
+      <w:lvlJc w:val="left"/>
+      <w:pPr>
+        <w:ind w:left="3600" w:hanging="360"/>
+      </w:pPr>
+    </w:lvl>
+    <w:lvl w:ilvl="5" w:tplc="0409001B" w:tentative="1">
+      <w:start w:val="1"/>
+      <w:numFmt w:val="lowerRoman"/>
+      <w:lvlText w:val="%6."/>
+      <w:lvlJc w:val="right"/>
+      <w:pPr>
+        <w:ind w:left="4320" w:hanging="180"/>
+      </w:pPr>
+    </w:lvl>
+    <w:lvl w:ilvl="6" w:tplc="0409000F" w:tentative="1">
+      <w:start w:val="1"/>
+      <w:numFmt w:val="decimal"/>
+      <w:lvlText w:val="%7."/>
+      <w:lvlJc w:val="left"/>
+      <w:pPr>
+        <w:ind w:left="5040" w:hanging="360"/>
+      </w:pPr>
+    </w:lvl>
+    <w:lvl w:ilvl="7" w:tplc="04090019" w:tentative="1">
+      <w:start w:val="1"/>
+      <w:numFmt w:val="lowerLetter"/>
+      <w:lvlText w:val="%8."/>
+      <w:lvlJc w:val="left"/>
+      <w:pPr>
+        <w:ind w:left="5760" w:hanging="360"/>
+      </w:pPr>
+    </w:lvl>
+    <w:lvl w:ilvl="8" w:tplc="0409001B" w:tentative="1">
+      <w:start w:val="1"/>
+      <w:numFmt w:val="lowerRoman"/>
+      <w:lvlText w:val="%9."/>
+      <w:lvlJc w:val="right"/>
+      <w:pPr>
+        <w:ind w:left="6480" w:hanging="180"/>
+      </w:pPr>
+    </w:lvl>
+  </w:abstractNum>
+  <w:abstractNum w:abstractNumId="11" w15:restartNumberingAfterBreak="0">
     <w:nsid w:val="2AFD66C5"/>
     <w:multiLevelType w:val="multilevel"/>
     <w:tmpl w:val="8D68420A"/>
@@ -9285,7 +10616,7 @@
       </w:rPr>
     </w:lvl>
   </w:abstractNum>
-  <w:abstractNum w:abstractNumId="7" w15:restartNumberingAfterBreak="0">
+  <w:abstractNum w:abstractNumId="12" w15:restartNumberingAfterBreak="0">
     <w:nsid w:val="2F1A3CBD"/>
     <w:multiLevelType w:val="multilevel"/>
     <w:tmpl w:val="C1E280EE"/>
@@ -9398,7 +10729,128 @@
       </w:rPr>
     </w:lvl>
   </w:abstractNum>
-  <w:abstractNum w:abstractNumId="8" w15:restartNumberingAfterBreak="0">
+  <w:abstractNum w:abstractNumId="13" w15:restartNumberingAfterBreak="0">
+    <w:nsid w:val="38625240"/>
+    <w:multiLevelType w:val="multilevel"/>
+    <w:tmpl w:val="8D68420A"/>
+    <w:lvl w:ilvl="0">
+      <w:start w:val="1"/>
+      <w:numFmt w:val="decimal"/>
+      <w:lvlText w:val="%1."/>
+      <w:lvlJc w:val="left"/>
+      <w:pPr>
+        <w:ind w:left="927" w:hanging="360"/>
+      </w:pPr>
+      <w:rPr>
+        <w:rFonts w:ascii="David" w:eastAsiaTheme="minorHAnsi" w:hAnsi="David" w:cs="David"/>
+      </w:rPr>
+    </w:lvl>
+    <w:lvl w:ilvl="1">
+      <w:start w:val="2"/>
+      <w:numFmt w:val="decimal"/>
+      <w:isLgl/>
+      <w:lvlText w:val="%1.%2."/>
+      <w:lvlJc w:val="left"/>
+      <w:pPr>
+        <w:ind w:left="786" w:hanging="360"/>
+      </w:pPr>
+      <w:rPr>
+        <w:rFonts w:hint="default"/>
+      </w:rPr>
+    </w:lvl>
+    <w:lvl w:ilvl="2">
+      <w:start w:val="1"/>
+      <w:numFmt w:val="decimal"/>
+      <w:isLgl/>
+      <w:lvlText w:val="%1.%2.%3."/>
+      <w:lvlJc w:val="left"/>
+      <w:pPr>
+        <w:ind w:left="1593" w:hanging="720"/>
+      </w:pPr>
+      <w:rPr>
+        <w:rFonts w:hint="default"/>
+      </w:rPr>
+    </w:lvl>
+    <w:lvl w:ilvl="3">
+      <w:start w:val="1"/>
+      <w:numFmt w:val="decimal"/>
+      <w:isLgl/>
+      <w:lvlText w:val="%1.%2.%3.%4."/>
+      <w:lvlJc w:val="left"/>
+      <w:pPr>
+        <w:ind w:left="1746" w:hanging="720"/>
+      </w:pPr>
+      <w:rPr>
+        <w:rFonts w:hint="default"/>
+      </w:rPr>
+    </w:lvl>
+    <w:lvl w:ilvl="4">
+      <w:start w:val="1"/>
+      <w:numFmt w:val="decimal"/>
+      <w:isLgl/>
+      <w:lvlText w:val="%1.%2.%3.%4.%5."/>
+      <w:lvlJc w:val="left"/>
+      <w:pPr>
+        <w:ind w:left="2259" w:hanging="1080"/>
+      </w:pPr>
+      <w:rPr>
+        <w:rFonts w:hint="default"/>
+      </w:rPr>
+    </w:lvl>
+    <w:lvl w:ilvl="5">
+      <w:start w:val="1"/>
+      <w:numFmt w:val="decimal"/>
+      <w:isLgl/>
+      <w:lvlText w:val="%1.%2.%3.%4.%5.%6."/>
+      <w:lvlJc w:val="left"/>
+      <w:pPr>
+        <w:ind w:left="2412" w:hanging="1080"/>
+      </w:pPr>
+      <w:rPr>
+        <w:rFonts w:hint="default"/>
+      </w:rPr>
+    </w:lvl>
+    <w:lvl w:ilvl="6">
+      <w:start w:val="1"/>
+      <w:numFmt w:val="decimal"/>
+      <w:isLgl/>
+      <w:lvlText w:val="%1.%2.%3.%4.%5.%6.%7."/>
+      <w:lvlJc w:val="left"/>
+      <w:pPr>
+        <w:ind w:left="2925" w:hanging="1440"/>
+      </w:pPr>
+      <w:rPr>
+        <w:rFonts w:hint="default"/>
+      </w:rPr>
+    </w:lvl>
+    <w:lvl w:ilvl="7">
+      <w:start w:val="1"/>
+      <w:numFmt w:val="decimal"/>
+      <w:isLgl/>
+      <w:lvlText w:val="%1.%2.%3.%4.%5.%6.%7.%8."/>
+      <w:lvlJc w:val="left"/>
+      <w:pPr>
+        <w:ind w:left="3078" w:hanging="1440"/>
+      </w:pPr>
+      <w:rPr>
+        <w:rFonts w:hint="default"/>
+      </w:rPr>
+    </w:lvl>
+    <w:lvl w:ilvl="8">
+      <w:start w:val="1"/>
+      <w:numFmt w:val="decimal"/>
+      <w:isLgl/>
+      <w:lvlText w:val="%1.%2.%3.%4.%5.%6.%7.%8.%9."/>
+      <w:lvlJc w:val="left"/>
+      <w:pPr>
+        <w:ind w:left="3231" w:hanging="1440"/>
+      </w:pPr>
+      <w:rPr>
+        <w:rFonts w:hint="default"/>
+      </w:rPr>
+    </w:lvl>
+  </w:abstractNum>
+  <w:abstractNum w:abstractNumId="14" w15:restartNumberingAfterBreak="0">
     <w:nsid w:val="399B2967"/>
     <w:multiLevelType w:val="multilevel"/>
     <w:tmpl w:val="2840707E"/>
@@ -9511,7 +10963,7 @@
       </w:rPr>
     </w:lvl>
   </w:abstractNum>
-  <w:abstractNum w:abstractNumId="9" w15:restartNumberingAfterBreak="0">
+  <w:abstractNum w:abstractNumId="15" w15:restartNumberingAfterBreak="0">
     <w:nsid w:val="3A116E79"/>
     <w:multiLevelType w:val="multilevel"/>
     <w:tmpl w:val="E9CA9220"/>
@@ -9624,7 +11076,7 @@
       </w:rPr>
     </w:lvl>
   </w:abstractNum>
-  <w:abstractNum w:abstractNumId="10" w15:restartNumberingAfterBreak="0">
+  <w:abstractNum w:abstractNumId="16" w15:restartNumberingAfterBreak="0">
     <w:nsid w:val="3E016C61"/>
     <w:multiLevelType w:val="multilevel"/>
     <w:tmpl w:val="29F4E716"/>
@@ -9737,7 +11189,7 @@
       </w:rPr>
     </w:lvl>
   </w:abstractNum>
-  <w:abstractNum w:abstractNumId="11" w15:restartNumberingAfterBreak="0">
+  <w:abstractNum w:abstractNumId="17" w15:restartNumberingAfterBreak="0">
     <w:nsid w:val="3EB56EBF"/>
     <w:multiLevelType w:val="multilevel"/>
     <w:tmpl w:val="8D68420A"/>
@@ -9858,7 +11310,128 @@
       </w:rPr>
     </w:lvl>
   </w:abstractNum>
-  <w:abstractNum w:abstractNumId="12" w15:restartNumberingAfterBreak="0">
+  <w:abstractNum w:abstractNumId="18" w15:restartNumberingAfterBreak="0">
+    <w:nsid w:val="40AB1D48"/>
+    <w:multiLevelType w:val="multilevel"/>
+    <w:tmpl w:val="8D68420A"/>
+    <w:lvl w:ilvl="0">
+      <w:start w:val="1"/>
+      <w:numFmt w:val="decimal"/>
+      <w:lvlText w:val="%1."/>
+      <w:lvlJc w:val="left"/>
+      <w:pPr>
+        <w:ind w:left="927" w:hanging="360"/>
+      </w:pPr>
+      <w:rPr>
+        <w:rFonts w:ascii="David" w:eastAsiaTheme="minorHAnsi" w:hAnsi="David" w:cs="David"/>
+      </w:rPr>
+    </w:lvl>
+    <w:lvl w:ilvl="1">
+      <w:start w:val="2"/>
+      <w:numFmt w:val="decimal"/>
+      <w:isLgl/>
+      <w:lvlText w:val="%1.%2."/>
+      <w:lvlJc w:val="left"/>
+      <w:pPr>
+        <w:ind w:left="786" w:hanging="360"/>
+      </w:pPr>
+      <w:rPr>
+        <w:rFonts w:hint="default"/>
+      </w:rPr>
+    </w:lvl>
+    <w:lvl w:ilvl="2">
+      <w:start w:val="1"/>
+      <w:numFmt w:val="decimal"/>
+      <w:isLgl/>
+      <w:lvlText w:val="%1.%2.%3."/>
+      <w:lvlJc w:val="left"/>
+      <w:pPr>
+        <w:ind w:left="1593" w:hanging="720"/>
+      </w:pPr>
+      <w:rPr>
+        <w:rFonts w:hint="default"/>
+      </w:rPr>
+    </w:lvl>
+    <w:lvl w:ilvl="3">
+      <w:start w:val="1"/>
+      <w:numFmt w:val="decimal"/>
+      <w:isLgl/>
+      <w:lvlText w:val="%1.%2.%3.%4."/>
+      <w:lvlJc w:val="left"/>
+      <w:pPr>
+        <w:ind w:left="1746" w:hanging="720"/>
+      </w:pPr>
+      <w:rPr>
+        <w:rFonts w:hint="default"/>
+      </w:rPr>
+    </w:lvl>
+    <w:lvl w:ilvl="4">
+      <w:start w:val="1"/>
+      <w:numFmt w:val="decimal"/>
+      <w:isLgl/>
+      <w:lvlText w:val="%1.%2.%3.%4.%5."/>
+      <w:lvlJc w:val="left"/>
+      <w:pPr>
+        <w:ind w:left="2259" w:hanging="1080"/>
+      </w:pPr>
+      <w:rPr>
+        <w:rFonts w:hint="default"/>
+      </w:rPr>
+    </w:lvl>
+    <w:lvl w:ilvl="5">
+      <w:start w:val="1"/>
+      <w:numFmt w:val="decimal"/>
+      <w:isLgl/>
+      <w:lvlText w:val="%1.%2.%3.%4.%5.%6."/>
+      <w:lvlJc w:val="left"/>
+      <w:pPr>
+        <w:ind w:left="2412" w:hanging="1080"/>
+      </w:pPr>
+      <w:rPr>
+        <w:rFonts w:hint="default"/>
+      </w:rPr>
+    </w:lvl>
+    <w:lvl w:ilvl="6">
+      <w:start w:val="1"/>
+      <w:numFmt w:val="decimal"/>
+      <w:isLgl/>
+      <w:lvlText w:val="%1.%2.%3.%4.%5.%6.%7."/>
+      <w:lvlJc w:val="left"/>
+      <w:pPr>
+        <w:ind w:left="2925" w:hanging="1440"/>
+      </w:pPr>
+      <w:rPr>
+        <w:rFonts w:hint="default"/>
+      </w:rPr>
+    </w:lvl>
+    <w:lvl w:ilvl="7">
+      <w:start w:val="1"/>
+      <w:numFmt w:val="decimal"/>
+      <w:isLgl/>
+      <w:lvlText w:val="%1.%2.%3.%4.%5.%6.%7.%8."/>
+      <w:lvlJc w:val="left"/>
+      <w:pPr>
+        <w:ind w:left="3078" w:hanging="1440"/>
+      </w:pPr>
+      <w:rPr>
+        <w:rFonts w:hint="default"/>
+      </w:rPr>
+    </w:lvl>
+    <w:lvl w:ilvl="8">
+      <w:start w:val="1"/>
+      <w:numFmt w:val="decimal"/>
+      <w:isLgl/>
+      <w:lvlText w:val="%1.%2.%3.%4.%5.%6.%7.%8.%9."/>
+      <w:lvlJc w:val="left"/>
+      <w:pPr>
+        <w:ind w:left="3231" w:hanging="1440"/>
+      </w:pPr>
+      <w:rPr>
+        <w:rFonts w:hint="default"/>
+      </w:rPr>
+    </w:lvl>
+  </w:abstractNum>
+  <w:abstractNum w:abstractNumId="19" w15:restartNumberingAfterBreak="0">
     <w:nsid w:val="424C1EB1"/>
     <w:multiLevelType w:val="multilevel"/>
     <w:tmpl w:val="6A3A9092"/>
@@ -9971,7 +11544,7 @@
       </w:rPr>
     </w:lvl>
   </w:abstractNum>
-  <w:abstractNum w:abstractNumId="13" w15:restartNumberingAfterBreak="0">
+  <w:abstractNum w:abstractNumId="20" w15:restartNumberingAfterBreak="0">
     <w:nsid w:val="424F0938"/>
     <w:multiLevelType w:val="multilevel"/>
     <w:tmpl w:val="A35C9E94"/>
@@ -10084,7 +11657,7 @@
       </w:rPr>
     </w:lvl>
   </w:abstractNum>
-  <w:abstractNum w:abstractNumId="14" w15:restartNumberingAfterBreak="0">
+  <w:abstractNum w:abstractNumId="21" w15:restartNumberingAfterBreak="0">
     <w:nsid w:val="441C2336"/>
     <w:multiLevelType w:val="multilevel"/>
     <w:tmpl w:val="1A20BC6E"/>
@@ -10197,7 +11770,7 @@
       </w:rPr>
     </w:lvl>
   </w:abstractNum>
-  <w:abstractNum w:abstractNumId="15" w15:restartNumberingAfterBreak="0">
+  <w:abstractNum w:abstractNumId="22" w15:restartNumberingAfterBreak="0">
     <w:nsid w:val="453B33A7"/>
     <w:multiLevelType w:val="multilevel"/>
     <w:tmpl w:val="92A0AA4A"/>
@@ -10310,7 +11883,7 @@
       </w:rPr>
     </w:lvl>
   </w:abstractNum>
-  <w:abstractNum w:abstractNumId="16" w15:restartNumberingAfterBreak="0">
+  <w:abstractNum w:abstractNumId="23" w15:restartNumberingAfterBreak="0">
     <w:nsid w:val="46A26EC6"/>
     <w:multiLevelType w:val="multilevel"/>
     <w:tmpl w:val="8D68420A"/>
@@ -10431,7 +12004,7 @@
       </w:rPr>
     </w:lvl>
   </w:abstractNum>
-  <w:abstractNum w:abstractNumId="17" w15:restartNumberingAfterBreak="0">
+  <w:abstractNum w:abstractNumId="24" w15:restartNumberingAfterBreak="0">
     <w:nsid w:val="49CF47CF"/>
     <w:multiLevelType w:val="multilevel"/>
     <w:tmpl w:val="8D68420A"/>
@@ -10552,7 +12125,7 @@
       </w:rPr>
     </w:lvl>
   </w:abstractNum>
-  <w:abstractNum w:abstractNumId="18" w15:restartNumberingAfterBreak="0">
+  <w:abstractNum w:abstractNumId="25" w15:restartNumberingAfterBreak="0">
     <w:nsid w:val="4C4D60D6"/>
     <w:multiLevelType w:val="multilevel"/>
     <w:tmpl w:val="68307978"/>
@@ -10665,7 +12238,128 @@
       </w:rPr>
     </w:lvl>
   </w:abstractNum>
-  <w:abstractNum w:abstractNumId="19" w15:restartNumberingAfterBreak="0">
+  <w:abstractNum w:abstractNumId="26" w15:restartNumberingAfterBreak="0">
+    <w:nsid w:val="4C4F32AD"/>
+    <w:multiLevelType w:val="multilevel"/>
+    <w:tmpl w:val="8D68420A"/>
+    <w:lvl w:ilvl="0">
+      <w:start w:val="1"/>
+      <w:numFmt w:val="decimal"/>
+      <w:lvlText w:val="%1."/>
+      <w:lvlJc w:val="left"/>
+      <w:pPr>
+        <w:ind w:left="927" w:hanging="360"/>
+      </w:pPr>
+      <w:rPr>
+        <w:rFonts w:ascii="David" w:eastAsiaTheme="minorHAnsi" w:hAnsi="David" w:cs="David"/>
+      </w:rPr>
+    </w:lvl>
+    <w:lvl w:ilvl="1">
+      <w:start w:val="2"/>
+      <w:numFmt w:val="decimal"/>
+      <w:isLgl/>
+      <w:lvlText w:val="%1.%2."/>
+      <w:lvlJc w:val="left"/>
+      <w:pPr>
+        <w:ind w:left="786" w:hanging="360"/>
+      </w:pPr>
+      <w:rPr>
+        <w:rFonts w:hint="default"/>
+      </w:rPr>
+    </w:lvl>
+    <w:lvl w:ilvl="2">
+      <w:start w:val="1"/>
+      <w:numFmt w:val="decimal"/>
+      <w:isLgl/>
+      <w:lvlText w:val="%1.%2.%3."/>
+      <w:lvlJc w:val="left"/>
+      <w:pPr>
+        <w:ind w:left="1593" w:hanging="720"/>
+      </w:pPr>
+      <w:rPr>
+        <w:rFonts w:hint="default"/>
+      </w:rPr>
+    </w:lvl>
+    <w:lvl w:ilvl="3">
+      <w:start w:val="1"/>
+      <w:numFmt w:val="decimal"/>
+      <w:isLgl/>
+      <w:lvlText w:val="%1.%2.%3.%4."/>
+      <w:lvlJc w:val="left"/>
+      <w:pPr>
+        <w:ind w:left="1746" w:hanging="720"/>
+      </w:pPr>
+      <w:rPr>
+        <w:rFonts w:hint="default"/>
+      </w:rPr>
+    </w:lvl>
+    <w:lvl w:ilvl="4">
+      <w:start w:val="1"/>
+      <w:numFmt w:val="decimal"/>
+      <w:isLgl/>
+      <w:lvlText w:val="%1.%2.%3.%4.%5."/>
+      <w:lvlJc w:val="left"/>
+      <w:pPr>
+        <w:ind w:left="2259" w:hanging="1080"/>
+      </w:pPr>
+      <w:rPr>
+        <w:rFonts w:hint="default"/>
+      </w:rPr>
+    </w:lvl>
+    <w:lvl w:ilvl="5">
+      <w:start w:val="1"/>
+      <w:numFmt w:val="decimal"/>
+      <w:isLgl/>
+      <w:lvlText w:val="%1.%2.%3.%4.%5.%6."/>
+      <w:lvlJc w:val="left"/>
+      <w:pPr>
+        <w:ind w:left="2412" w:hanging="1080"/>
+      </w:pPr>
+      <w:rPr>
+        <w:rFonts w:hint="default"/>
+      </w:rPr>
+    </w:lvl>
+    <w:lvl w:ilvl="6">
+      <w:start w:val="1"/>
+      <w:numFmt w:val="decimal"/>
+      <w:isLgl/>
+      <w:lvlText w:val="%1.%2.%3.%4.%5.%6.%7."/>
+      <w:lvlJc w:val="left"/>
+      <w:pPr>
+        <w:ind w:left="2925" w:hanging="1440"/>
+      </w:pPr>
+      <w:rPr>
+        <w:rFonts w:hint="default"/>
+      </w:rPr>
+    </w:lvl>
+    <w:lvl w:ilvl="7">
+      <w:start w:val="1"/>
+      <w:numFmt w:val="decimal"/>
+      <w:isLgl/>
+      <w:lvlText w:val="%1.%2.%3.%4.%5.%6.%7.%8."/>
+      <w:lvlJc w:val="left"/>
+      <w:pPr>
+        <w:ind w:left="3078" w:hanging="1440"/>
+      </w:pPr>
+      <w:rPr>
+        <w:rFonts w:hint="default"/>
+      </w:rPr>
+    </w:lvl>
+    <w:lvl w:ilvl="8">
+      <w:start w:val="1"/>
+      <w:numFmt w:val="decimal"/>
+      <w:isLgl/>
+      <w:lvlText w:val="%1.%2.%3.%4.%5.%6.%7.%8.%9."/>
+      <w:lvlJc w:val="left"/>
+      <w:pPr>
+        <w:ind w:left="3231" w:hanging="1440"/>
+      </w:pPr>
+      <w:rPr>
+        <w:rFonts w:hint="default"/>
+      </w:rPr>
+    </w:lvl>
+  </w:abstractNum>
+  <w:abstractNum w:abstractNumId="27" w15:restartNumberingAfterBreak="0">
     <w:nsid w:val="54080E83"/>
     <w:multiLevelType w:val="multilevel"/>
     <w:tmpl w:val="BDCCCBE0"/>
@@ -10778,7 +12472,96 @@
       </w:rPr>
     </w:lvl>
   </w:abstractNum>
-  <w:abstractNum w:abstractNumId="20" w15:restartNumberingAfterBreak="0">
+  <w:abstractNum w:abstractNumId="28" w15:restartNumberingAfterBreak="0">
+    <w:nsid w:val="5D6F36E1"/>
+    <w:multiLevelType w:val="hybridMultilevel"/>
+    <w:tmpl w:val="C016B43E"/>
+    <w:lvl w:ilvl="0" w:tplc="9C8C46B4">
+      <w:start w:val="1"/>
+      <w:numFmt w:val="decimal"/>
+      <w:lvlText w:val="%1."/>
+      <w:lvlJc w:val="left"/>
+      <w:pPr>
+        <w:ind w:left="720" w:hanging="360"/>
+      </w:pPr>
+      <w:rPr>
+        <w:rFonts w:hint="default"/>
+      </w:rPr>
+    </w:lvl>
+    <w:lvl w:ilvl="1" w:tplc="04090019" w:tentative="1">
+      <w:start w:val="1"/>
+      <w:numFmt w:val="lowerLetter"/>
+      <w:lvlText w:val="%2."/>
+      <w:lvlJc w:val="left"/>
+      <w:pPr>
+        <w:ind w:left="1440" w:hanging="360"/>
+      </w:pPr>
+    </w:lvl>
+    <w:lvl w:ilvl="2" w:tplc="0409001B" w:tentative="1">
+      <w:start w:val="1"/>
+      <w:numFmt w:val="lowerRoman"/>
+      <w:lvlText w:val="%3."/>
+      <w:lvlJc w:val="right"/>
+      <w:pPr>
+        <w:ind w:left="2160" w:hanging="180"/>
+      </w:pPr>
+    </w:lvl>
+    <w:lvl w:ilvl="3" w:tplc="0409000F" w:tentative="1">
+      <w:start w:val="1"/>
+      <w:numFmt w:val="decimal"/>
+      <w:lvlText w:val="%4."/>
+      <w:lvlJc w:val="left"/>
+      <w:pPr>
+        <w:ind w:left="2880" w:hanging="360"/>
+      </w:pPr>
+    </w:lvl>
+    <w:lvl w:ilvl="4" w:tplc="04090019" w:tentative="1">
+      <w:start w:val="1"/>
+      <w:numFmt w:val="lowerLetter"/>
+      <w:lvlText w:val="%5."/>
+      <w:lvlJc w:val="left"/>
+      <w:pPr>
+        <w:ind w:left="3600" w:hanging="360"/>
+      </w:pPr>
+    </w:lvl>
+    <w:lvl w:ilvl="5" w:tplc="0409001B" w:tentative="1">
+      <w:start w:val="1"/>
+      <w:numFmt w:val="lowerRoman"/>
+      <w:lvlText w:val="%6."/>
+      <w:lvlJc w:val="right"/>
+      <w:pPr>
+        <w:ind w:left="4320" w:hanging="180"/>
+      </w:pPr>
+    </w:lvl>
+    <w:lvl w:ilvl="6" w:tplc="0409000F" w:tentative="1">
+      <w:start w:val="1"/>
+      <w:numFmt w:val="decimal"/>
+      <w:lvlText w:val="%7."/>
+      <w:lvlJc w:val="left"/>
+      <w:pPr>
+        <w:ind w:left="5040" w:hanging="360"/>
+      </w:pPr>
+    </w:lvl>
+    <w:lvl w:ilvl="7" w:tplc="04090019" w:tentative="1">
+      <w:start w:val="1"/>
+      <w:numFmt w:val="lowerLetter"/>
+      <w:lvlText w:val="%8."/>
+      <w:lvlJc w:val="left"/>
+      <w:pPr>
+        <w:ind w:left="5760" w:hanging="360"/>
+      </w:pPr>
+    </w:lvl>
+    <w:lvl w:ilvl="8" w:tplc="0409001B" w:tentative="1">
+      <w:start w:val="1"/>
+      <w:numFmt w:val="lowerRoman"/>
+      <w:lvlText w:val="%9."/>
+      <w:lvlJc w:val="right"/>
+      <w:pPr>
+        <w:ind w:left="6480" w:hanging="180"/>
+      </w:pPr>
+    </w:lvl>
+  </w:abstractNum>
+  <w:abstractNum w:abstractNumId="29" w15:restartNumberingAfterBreak="0">
     <w:nsid w:val="5E691EEF"/>
     <w:multiLevelType w:val="multilevel"/>
     <w:tmpl w:val="8D68420A"/>
@@ -10899,7 +12682,7 @@
       </w:rPr>
     </w:lvl>
   </w:abstractNum>
-  <w:abstractNum w:abstractNumId="21" w15:restartNumberingAfterBreak="0">
+  <w:abstractNum w:abstractNumId="30" w15:restartNumberingAfterBreak="0">
     <w:nsid w:val="5F0A4ACB"/>
     <w:multiLevelType w:val="multilevel"/>
     <w:tmpl w:val="8D68420A"/>
@@ -11020,7 +12803,128 @@
       </w:rPr>
     </w:lvl>
   </w:abstractNum>
-  <w:abstractNum w:abstractNumId="22" w15:restartNumberingAfterBreak="0">
+  <w:abstractNum w:abstractNumId="31" w15:restartNumberingAfterBreak="0">
+    <w:nsid w:val="62F46617"/>
+    <w:multiLevelType w:val="multilevel"/>
+    <w:tmpl w:val="8D68420A"/>
+    <w:lvl w:ilvl="0">
+      <w:start w:val="1"/>
+      <w:numFmt w:val="decimal"/>
+      <w:lvlText w:val="%1."/>
+      <w:lvlJc w:val="left"/>
+      <w:pPr>
+        <w:ind w:left="927" w:hanging="360"/>
+      </w:pPr>
+      <w:rPr>
+        <w:rFonts w:ascii="David" w:eastAsiaTheme="minorHAnsi" w:hAnsi="David" w:cs="David"/>
+      </w:rPr>
+    </w:lvl>
+    <w:lvl w:ilvl="1">
+      <w:start w:val="2"/>
+      <w:numFmt w:val="decimal"/>
+      <w:isLgl/>
+      <w:lvlText w:val="%1.%2."/>
+      <w:lvlJc w:val="left"/>
+      <w:pPr>
+        <w:ind w:left="786" w:hanging="360"/>
+      </w:pPr>
+      <w:rPr>
+        <w:rFonts w:hint="default"/>
+      </w:rPr>
+    </w:lvl>
+    <w:lvl w:ilvl="2">
+      <w:start w:val="1"/>
+      <w:numFmt w:val="decimal"/>
+      <w:isLgl/>
+      <w:lvlText w:val="%1.%2.%3."/>
+      <w:lvlJc w:val="left"/>
+      <w:pPr>
+        <w:ind w:left="1593" w:hanging="720"/>
+      </w:pPr>
+      <w:rPr>
+        <w:rFonts w:hint="default"/>
+      </w:rPr>
+    </w:lvl>
+    <w:lvl w:ilvl="3">
+      <w:start w:val="1"/>
+      <w:numFmt w:val="decimal"/>
+      <w:isLgl/>
+      <w:lvlText w:val="%1.%2.%3.%4."/>
+      <w:lvlJc w:val="left"/>
+      <w:pPr>
+        <w:ind w:left="1746" w:hanging="720"/>
+      </w:pPr>
+      <w:rPr>
+        <w:rFonts w:hint="default"/>
+      </w:rPr>
+    </w:lvl>
+    <w:lvl w:ilvl="4">
+      <w:start w:val="1"/>
+      <w:numFmt w:val="decimal"/>
+      <w:isLgl/>
+      <w:lvlText w:val="%1.%2.%3.%4.%5."/>
+      <w:lvlJc w:val="left"/>
+      <w:pPr>
+        <w:ind w:left="2259" w:hanging="1080"/>
+      </w:pPr>
+      <w:rPr>
+        <w:rFonts w:hint="default"/>
+      </w:rPr>
+    </w:lvl>
+    <w:lvl w:ilvl="5">
+      <w:start w:val="1"/>
+      <w:numFmt w:val="decimal"/>
+      <w:isLgl/>
+      <w:lvlText w:val="%1.%2.%3.%4.%5.%6."/>
+      <w:lvlJc w:val="left"/>
+      <w:pPr>
+        <w:ind w:left="2412" w:hanging="1080"/>
+      </w:pPr>
+      <w:rPr>
+        <w:rFonts w:hint="default"/>
+      </w:rPr>
+    </w:lvl>
+    <w:lvl w:ilvl="6">
+      <w:start w:val="1"/>
+      <w:numFmt w:val="decimal"/>
+      <w:isLgl/>
+      <w:lvlText w:val="%1.%2.%3.%4.%5.%6.%7."/>
+      <w:lvlJc w:val="left"/>
+      <w:pPr>
+        <w:ind w:left="2925" w:hanging="1440"/>
+      </w:pPr>
+      <w:rPr>
+        <w:rFonts w:hint="default"/>
+      </w:rPr>
+    </w:lvl>
+    <w:lvl w:ilvl="7">
+      <w:start w:val="1"/>
+      <w:numFmt w:val="decimal"/>
+      <w:isLgl/>
+      <w:lvlText w:val="%1.%2.%3.%4.%5.%6.%7.%8."/>
+      <w:lvlJc w:val="left"/>
+      <w:pPr>
+        <w:ind w:left="3078" w:hanging="1440"/>
+      </w:pPr>
+      <w:rPr>
+        <w:rFonts w:hint="default"/>
+      </w:rPr>
+    </w:lvl>
+    <w:lvl w:ilvl="8">
+      <w:start w:val="1"/>
+      <w:numFmt w:val="decimal"/>
+      <w:isLgl/>
+      <w:lvlText w:val="%1.%2.%3.%4.%5.%6.%7.%8.%9."/>
+      <w:lvlJc w:val="left"/>
+      <w:pPr>
+        <w:ind w:left="3231" w:hanging="1440"/>
+      </w:pPr>
+      <w:rPr>
+        <w:rFonts w:hint="default"/>
+      </w:rPr>
+    </w:lvl>
+  </w:abstractNum>
+  <w:abstractNum w:abstractNumId="32" w15:restartNumberingAfterBreak="0">
     <w:nsid w:val="633241D1"/>
     <w:multiLevelType w:val="multilevel"/>
     <w:tmpl w:val="8D68420A"/>
@@ -11141,7 +13045,7 @@
       </w:rPr>
     </w:lvl>
   </w:abstractNum>
-  <w:abstractNum w:abstractNumId="23" w15:restartNumberingAfterBreak="0">
+  <w:abstractNum w:abstractNumId="33" w15:restartNumberingAfterBreak="0">
     <w:nsid w:val="65490040"/>
     <w:multiLevelType w:val="multilevel"/>
     <w:tmpl w:val="8D68420A"/>
@@ -11262,7 +13166,7 @@
       </w:rPr>
     </w:lvl>
   </w:abstractNum>
-  <w:abstractNum w:abstractNumId="24" w15:restartNumberingAfterBreak="0">
+  <w:abstractNum w:abstractNumId="34" w15:restartNumberingAfterBreak="0">
     <w:nsid w:val="66B4428D"/>
     <w:multiLevelType w:val="multilevel"/>
     <w:tmpl w:val="BD32D950"/>
@@ -11375,7 +13279,7 @@
       </w:rPr>
     </w:lvl>
   </w:abstractNum>
-  <w:abstractNum w:abstractNumId="25" w15:restartNumberingAfterBreak="0">
+  <w:abstractNum w:abstractNumId="35" w15:restartNumberingAfterBreak="0">
     <w:nsid w:val="6A32442C"/>
     <w:multiLevelType w:val="hybridMultilevel"/>
     <w:tmpl w:val="FBD0F4B2"/>
@@ -11464,7 +13368,7 @@
       </w:pPr>
     </w:lvl>
   </w:abstractNum>
-  <w:abstractNum w:abstractNumId="26" w15:restartNumberingAfterBreak="0">
+  <w:abstractNum w:abstractNumId="36" w15:restartNumberingAfterBreak="0">
     <w:nsid w:val="6CBB100A"/>
     <w:multiLevelType w:val="multilevel"/>
     <w:tmpl w:val="0F8EFDC6"/>
@@ -11577,7 +13481,7 @@
       </w:rPr>
     </w:lvl>
   </w:abstractNum>
-  <w:abstractNum w:abstractNumId="27" w15:restartNumberingAfterBreak="0">
+  <w:abstractNum w:abstractNumId="37" w15:restartNumberingAfterBreak="0">
     <w:nsid w:val="7AE457C5"/>
     <w:multiLevelType w:val="multilevel"/>
     <w:tmpl w:val="C89810FE"/>
@@ -11690,7 +13594,7 @@
       </w:rPr>
     </w:lvl>
   </w:abstractNum>
-  <w:abstractNum w:abstractNumId="28" w15:restartNumberingAfterBreak="0">
+  <w:abstractNum w:abstractNumId="38" w15:restartNumberingAfterBreak="0">
     <w:nsid w:val="7C587E5C"/>
     <w:multiLevelType w:val="multilevel"/>
     <w:tmpl w:val="8D68420A"/>
@@ -11811,7 +13715,7 @@
       </w:rPr>
     </w:lvl>
   </w:abstractNum>
-  <w:abstractNum w:abstractNumId="29" w15:restartNumberingAfterBreak="0">
+  <w:abstractNum w:abstractNumId="39" w15:restartNumberingAfterBreak="0">
     <w:nsid w:val="7D476CDF"/>
     <w:multiLevelType w:val="multilevel"/>
     <w:tmpl w:val="DDA0EF18"/>
@@ -11928,91 +13832,121 @@
     <w:abstractNumId w:val="3"/>
   </w:num>
   <w:num w:numId="2" w16cid:durableId="1747455264">
-    <w:abstractNumId w:val="5"/>
+    <w:abstractNumId w:val="9"/>
   </w:num>
   <w:num w:numId="3" w16cid:durableId="1264654326">
-    <w:abstractNumId w:val="18"/>
+    <w:abstractNumId w:val="25"/>
   </w:num>
   <w:num w:numId="4" w16cid:durableId="213272666">
-    <w:abstractNumId w:val="13"/>
+    <w:abstractNumId w:val="20"/>
   </w:num>
   <w:num w:numId="5" w16cid:durableId="1146820015">
-    <w:abstractNumId w:val="7"/>
+    <w:abstractNumId w:val="12"/>
   </w:num>
   <w:num w:numId="6" w16cid:durableId="53239448">
-    <w:abstractNumId w:val="25"/>
+    <w:abstractNumId w:val="35"/>
   </w:num>
   <w:num w:numId="7" w16cid:durableId="237788539">
-    <w:abstractNumId w:val="4"/>
+    <w:abstractNumId w:val="6"/>
   </w:num>
   <w:num w:numId="8" w16cid:durableId="544830352">
-    <w:abstractNumId w:val="9"/>
+    <w:abstractNumId w:val="15"/>
   </w:num>
   <w:num w:numId="9" w16cid:durableId="588736486">
-    <w:abstractNumId w:val="26"/>
+    <w:abstractNumId w:val="36"/>
   </w:num>
   <w:num w:numId="10" w16cid:durableId="149030821">
-    <w:abstractNumId w:val="29"/>
+    <w:abstractNumId w:val="39"/>
   </w:num>
   <w:num w:numId="11" w16cid:durableId="1845054401">
-    <w:abstractNumId w:val="6"/>
+    <w:abstractNumId w:val="11"/>
   </w:num>
   <w:num w:numId="12" w16cid:durableId="1229657235">
-    <w:abstractNumId w:val="12"/>
+    <w:abstractNumId w:val="19"/>
   </w:num>
   <w:num w:numId="13" w16cid:durableId="1032266384">
-    <w:abstractNumId w:val="24"/>
+    <w:abstractNumId w:val="34"/>
   </w:num>
   <w:num w:numId="14" w16cid:durableId="1352612639">
     <w:abstractNumId w:val="1"/>
   </w:num>
   <w:num w:numId="15" w16cid:durableId="1812356821">
-    <w:abstractNumId w:val="11"/>
+    <w:abstractNumId w:val="17"/>
   </w:num>
   <w:num w:numId="16" w16cid:durableId="616066277">
-    <w:abstractNumId w:val="15"/>
+    <w:abstractNumId w:val="22"/>
   </w:num>
   <w:num w:numId="17" w16cid:durableId="341442626">
-    <w:abstractNumId w:val="8"/>
+    <w:abstractNumId w:val="14"/>
   </w:num>
   <w:num w:numId="18" w16cid:durableId="1593352">
-    <w:abstractNumId w:val="20"/>
+    <w:abstractNumId w:val="29"/>
   </w:num>
   <w:num w:numId="19" w16cid:durableId="2109420153">
-    <w:abstractNumId w:val="19"/>
+    <w:abstractNumId w:val="27"/>
   </w:num>
   <w:num w:numId="20" w16cid:durableId="858158743">
-    <w:abstractNumId w:val="14"/>
+    <w:abstractNumId w:val="21"/>
   </w:num>
   <w:num w:numId="21" w16cid:durableId="300621021">
-    <w:abstractNumId w:val="27"/>
+    <w:abstractNumId w:val="37"/>
   </w:num>
   <w:num w:numId="22" w16cid:durableId="284699053">
-    <w:abstractNumId w:val="17"/>
+    <w:abstractNumId w:val="24"/>
   </w:num>
   <w:num w:numId="23" w16cid:durableId="281612459">
     <w:abstractNumId w:val="0"/>
   </w:num>
   <w:num w:numId="24" w16cid:durableId="2075615323">
-    <w:abstractNumId w:val="10"/>
+    <w:abstractNumId w:val="16"/>
   </w:num>
   <w:num w:numId="25" w16cid:durableId="1878658063">
     <w:abstractNumId w:val="2"/>
   </w:num>
   <w:num w:numId="26" w16cid:durableId="1805002835">
-    <w:abstractNumId w:val="16"/>
+    <w:abstractNumId w:val="23"/>
   </w:num>
   <w:num w:numId="27" w16cid:durableId="478378884">
-    <w:abstractNumId w:val="21"/>
+    <w:abstractNumId w:val="30"/>
   </w:num>
   <w:num w:numId="28" w16cid:durableId="696585045">
-    <w:abstractNumId w:val="22"/>
+    <w:abstractNumId w:val="32"/>
   </w:num>
   <w:num w:numId="29" w16cid:durableId="1834956721">
+    <w:abstractNumId w:val="38"/>
+  </w:num>
+  <w:num w:numId="30" w16cid:durableId="1370762197">
+    <w:abstractNumId w:val="33"/>
+  </w:num>
+  <w:num w:numId="31" w16cid:durableId="1255551791">
+    <w:abstractNumId w:val="31"/>
+  </w:num>
+  <w:num w:numId="32" w16cid:durableId="760101049">
+    <w:abstractNumId w:val="13"/>
+  </w:num>
+  <w:num w:numId="33" w16cid:durableId="374543083">
+    <w:abstractNumId w:val="4"/>
+  </w:num>
+  <w:num w:numId="34" w16cid:durableId="435515589">
+    <w:abstractNumId w:val="18"/>
+  </w:num>
+  <w:num w:numId="35" w16cid:durableId="1167937756">
     <w:abstractNumId w:val="28"/>
   </w:num>
-  <w:num w:numId="30" w16cid:durableId="1370762197">
-    <w:abstractNumId w:val="23"/>
+  <w:num w:numId="36" w16cid:durableId="1152595837">
+    <w:abstractNumId w:val="26"/>
+  </w:num>
+  <w:num w:numId="37" w16cid:durableId="250892685">
+    <w:abstractNumId w:val="10"/>
+  </w:num>
+  <w:num w:numId="38" w16cid:durableId="114105786">
+    <w:abstractNumId w:val="5"/>
+  </w:num>
+  <w:num w:numId="39" w16cid:durableId="1783567517">
+    <w:abstractNumId w:val="7"/>
+  </w:num>
+  <w:num w:numId="40" w16cid:durableId="771706610">
+    <w:abstractNumId w:val="8"/>
   </w:num>
   <w:numIdMacAtCleanup w:val="30"/>
 </w:numbering>

</xml_diff>